<commit_message>
Complating the query for writers who rated The Rock - tough.
</commit_message>
<xml_diff>
--- a/SAiP/Module2/H6DippingYourToeInMongoAndMapReduce/H6Aflevering.docx
+++ b/SAiP/Module2/H6DippingYourToeInMongoAndMapReduce/H6Aflevering.docx
@@ -9134,8 +9134,35 @@
                 <w:szCs w:val="20"/>
                 <w:lang w:val="en-US"/>
               </w:rPr>
+              <w:t xml:space="preserve">, query: { </w:t>
+            </w:r>
+            <w:r>
+              <w:rPr>
+                <w:rFonts w:ascii="Courier New" w:hAnsi="Courier New" w:cs="Courier New"/>
+                <w:sz w:val="20"/>
+                <w:szCs w:val="20"/>
+                <w:lang w:val="en-US"/>
+              </w:rPr>
+              <w:t>occupation: 20</w:t>
+            </w:r>
+            <w:r>
+              <w:rPr>
+                <w:rFonts w:ascii="Courier New" w:hAnsi="Courier New" w:cs="Courier New"/>
+                <w:sz w:val="20"/>
+                <w:szCs w:val="20"/>
+                <w:lang w:val="en-US"/>
+              </w:rPr>
               <w:t xml:space="preserve"> }</w:t>
             </w:r>
+            <w:r>
+              <w:rPr>
+                <w:rFonts w:ascii="Courier New" w:hAnsi="Courier New" w:cs="Courier New"/>
+                <w:sz w:val="20"/>
+                <w:szCs w:val="20"/>
+                <w:lang w:val="en-US"/>
+              </w:rPr>
+              <w:t xml:space="preserve"> }</w:t>
+            </w:r>
           </w:p>
           <w:p>
             <w:pPr>
@@ -9328,6 +9355,44 @@
                 <w:lang w:val="en-US"/>
               </w:rPr>
               <w:t xml:space="preserve">" </w:t>
+            </w:r>
+            <w:r>
+              <w:rPr>
+                <w:rFonts w:ascii="Courier New" w:hAnsi="Courier New" w:cs="Courier New"/>
+                <w:sz w:val="20"/>
+                <w:szCs w:val="20"/>
+                <w:lang w:val="en-US"/>
+              </w:rPr>
+              <w:t>}</w:t>
+            </w:r>
+            <w:r>
+              <w:rPr>
+                <w:rFonts w:ascii="Courier New" w:hAnsi="Courier New" w:cs="Courier New"/>
+                <w:sz w:val="20"/>
+                <w:szCs w:val="20"/>
+                <w:lang w:val="en-US"/>
+              </w:rPr>
+              <w:t xml:space="preserve">, query: { </w:t>
+            </w:r>
+            <w:proofErr w:type="spellStart"/>
+            <w:r>
+              <w:rPr>
+                <w:rFonts w:ascii="Courier New" w:hAnsi="Courier New" w:cs="Courier New"/>
+                <w:sz w:val="20"/>
+                <w:szCs w:val="20"/>
+                <w:lang w:val="en-US"/>
+              </w:rPr>
+              <w:t>movie_id</w:t>
+            </w:r>
+            <w:proofErr w:type="spellEnd"/>
+            <w:r>
+              <w:rPr>
+                <w:rFonts w:ascii="Courier New" w:hAnsi="Courier New" w:cs="Courier New"/>
+                <w:sz w:val="20"/>
+                <w:szCs w:val="20"/>
+                <w:lang w:val="en-US"/>
+              </w:rPr>
+              <w:t xml:space="preserve">: 733 </w:t>
             </w:r>
             <w:r>
               <w:rPr>
@@ -9382,7 +9447,19 @@
           <w:lang w:val="en-US"/>
         </w:rPr>
         <w:lastRenderedPageBreak/>
-        <w:t>This results in a single collection containing the merge of users and ratings, as shown below.</w:t>
+        <w:t xml:space="preserve">This results in a single collection containing the merge of users and ratings, </w:t>
+      </w:r>
+      <w:r>
+        <w:rPr>
+          <w:lang w:val="en-US"/>
+        </w:rPr>
+        <w:t xml:space="preserve">but only the relevant data and only for writers with reviews of The Rock, </w:t>
+      </w:r>
+      <w:r>
+        <w:rPr>
+          <w:lang w:val="en-US"/>
+        </w:rPr>
+        <w:t>as shown below.</w:t>
       </w:r>
     </w:p>
     <w:tbl>
@@ -9415,7 +9492,7 @@
                 <w:szCs w:val="20"/>
                 <w:lang w:val="en-US"/>
               </w:rPr>
-              <w:t>{ "_id" : 15, "value" : { "</w:t>
+              <w:t>{ "_id" : 350, "value" : { "</w:t>
             </w:r>
             <w:proofErr w:type="spellStart"/>
             <w:r>
@@ -9435,7 +9512,7 @@
                 <w:szCs w:val="20"/>
                 <w:lang w:val="en-US"/>
               </w:rPr>
-              <w:t>" : 15, "occupation" : 7, "</w:t>
+              <w:t>" : 350, "occupation" : 20, "</w:t>
             </w:r>
             <w:proofErr w:type="spellStart"/>
             <w:r>
@@ -9455,26 +9532,26 @@
                 <w:szCs w:val="20"/>
                 <w:lang w:val="en-US"/>
               </w:rPr>
-              <w:t>" : 1, "ratings" : [ 4, 30, 68, 95, 4 ] } }</w:t>
-            </w:r>
-          </w:p>
-          <w:p>
-            <w:pPr>
-              <w:rPr>
-                <w:rFonts w:ascii="Courier New" w:hAnsi="Courier New" w:cs="Courier New"/>
-                <w:sz w:val="20"/>
-                <w:szCs w:val="20"/>
-                <w:lang w:val="en-US"/>
-              </w:rPr>
-            </w:pPr>
-            <w:r>
-              <w:rPr>
-                <w:rFonts w:ascii="Courier New" w:hAnsi="Courier New" w:cs="Courier New"/>
-                <w:sz w:val="20"/>
-                <w:szCs w:val="20"/>
-                <w:lang w:val="en-US"/>
-              </w:rPr>
-              <w:t>{ "_id" : 16, "value" : { "</w:t>
+              <w:t>" : 1, "ratings" : [ 0, 0, 0, 1, 0 ] } }</w:t>
+            </w:r>
+          </w:p>
+          <w:p>
+            <w:pPr>
+              <w:rPr>
+                <w:rFonts w:ascii="Courier New" w:hAnsi="Courier New" w:cs="Courier New"/>
+                <w:sz w:val="20"/>
+                <w:szCs w:val="20"/>
+                <w:lang w:val="en-US"/>
+              </w:rPr>
+            </w:pPr>
+            <w:r>
+              <w:rPr>
+                <w:rFonts w:ascii="Courier New" w:hAnsi="Courier New" w:cs="Courier New"/>
+                <w:sz w:val="20"/>
+                <w:szCs w:val="20"/>
+                <w:lang w:val="en-US"/>
+              </w:rPr>
+              <w:t>{ "_id" : 356, "value" : { "</w:t>
             </w:r>
             <w:proofErr w:type="spellStart"/>
             <w:r>
@@ -9494,7 +9571,7 @@
                 <w:szCs w:val="20"/>
                 <w:lang w:val="en-US"/>
               </w:rPr>
-              <w:t>" : 16, "occupation" : 0, "</w:t>
+              <w:t>" : 356, "occupation" : 20, "</w:t>
             </w:r>
             <w:proofErr w:type="spellStart"/>
             <w:r>
@@ -9514,26 +9591,26 @@
                 <w:szCs w:val="20"/>
                 <w:lang w:val="en-US"/>
               </w:rPr>
-              <w:t>" : 1, "ratings" : [ 4, 9, 9, 8, 5 ] } }</w:t>
-            </w:r>
-          </w:p>
-          <w:p>
-            <w:pPr>
-              <w:rPr>
-                <w:rFonts w:ascii="Courier New" w:hAnsi="Courier New" w:cs="Courier New"/>
-                <w:sz w:val="20"/>
-                <w:szCs w:val="20"/>
-                <w:lang w:val="en-US"/>
-              </w:rPr>
-            </w:pPr>
-            <w:r>
-              <w:rPr>
-                <w:rFonts w:ascii="Courier New" w:hAnsi="Courier New" w:cs="Courier New"/>
-                <w:sz w:val="20"/>
-                <w:szCs w:val="20"/>
-                <w:lang w:val="en-US"/>
-              </w:rPr>
-              <w:t>{ "_id" : 17, "value" : { "</w:t>
+              <w:t>" : 0, "ratings" : [ 0, 0, 0, 0, 0 ] } }</w:t>
+            </w:r>
+          </w:p>
+          <w:p>
+            <w:pPr>
+              <w:rPr>
+                <w:rFonts w:ascii="Courier New" w:hAnsi="Courier New" w:cs="Courier New"/>
+                <w:sz w:val="20"/>
+                <w:szCs w:val="20"/>
+                <w:lang w:val="en-US"/>
+              </w:rPr>
+            </w:pPr>
+            <w:r>
+              <w:rPr>
+                <w:rFonts w:ascii="Courier New" w:hAnsi="Courier New" w:cs="Courier New"/>
+                <w:sz w:val="20"/>
+                <w:szCs w:val="20"/>
+                <w:lang w:val="en-US"/>
+              </w:rPr>
+              <w:t>{ "_id" : 362, "value" : { "</w:t>
             </w:r>
             <w:proofErr w:type="spellStart"/>
             <w:r>
@@ -9553,7 +9630,7 @@
                 <w:szCs w:val="20"/>
                 <w:lang w:val="en-US"/>
               </w:rPr>
-              <w:t>" : 17, "occupation" : 1, "</w:t>
+              <w:t>" : 362, "occupation" : 20, "</w:t>
             </w:r>
             <w:proofErr w:type="spellStart"/>
             <w:r>
@@ -9573,26 +9650,26 @@
                 <w:szCs w:val="20"/>
                 <w:lang w:val="en-US"/>
               </w:rPr>
-              <w:t>" : 1, "ratings" : [ 0, 9, 35, 98, 69 ] } }</w:t>
-            </w:r>
-          </w:p>
-          <w:p>
-            <w:pPr>
-              <w:rPr>
-                <w:rFonts w:ascii="Courier New" w:hAnsi="Courier New" w:cs="Courier New"/>
-                <w:sz w:val="20"/>
-                <w:szCs w:val="20"/>
-                <w:lang w:val="en-US"/>
-              </w:rPr>
-            </w:pPr>
-            <w:r>
-              <w:rPr>
-                <w:rFonts w:ascii="Courier New" w:hAnsi="Courier New" w:cs="Courier New"/>
-                <w:sz w:val="20"/>
-                <w:szCs w:val="20"/>
-                <w:lang w:val="en-US"/>
-              </w:rPr>
-              <w:t>{ "_id" : 18, "value" : { "</w:t>
+              <w:t>" : 0, "ratings" : [ 0, 0, 0, 0, 0 ] } }</w:t>
+            </w:r>
+          </w:p>
+          <w:p>
+            <w:pPr>
+              <w:rPr>
+                <w:rFonts w:ascii="Courier New" w:hAnsi="Courier New" w:cs="Courier New"/>
+                <w:sz w:val="20"/>
+                <w:szCs w:val="20"/>
+                <w:lang w:val="en-US"/>
+              </w:rPr>
+            </w:pPr>
+            <w:r>
+              <w:rPr>
+                <w:rFonts w:ascii="Courier New" w:hAnsi="Courier New" w:cs="Courier New"/>
+                <w:sz w:val="20"/>
+                <w:szCs w:val="20"/>
+                <w:lang w:val="en-US"/>
+              </w:rPr>
+              <w:t>{ "_id" : 382, "value" : { "</w:t>
             </w:r>
             <w:proofErr w:type="spellStart"/>
             <w:r>
@@ -9612,7 +9689,7 @@
                 <w:szCs w:val="20"/>
                 <w:lang w:val="en-US"/>
               </w:rPr>
-              <w:t>" : 18, "occupation" : 3, "</w:t>
+              <w:t>" : 382, "occupation" : 20, "</w:t>
             </w:r>
             <w:proofErr w:type="spellStart"/>
             <w:r>
@@ -9632,26 +9709,26 @@
                 <w:szCs w:val="20"/>
                 <w:lang w:val="en-US"/>
               </w:rPr>
-              <w:t>" : 1, "ratings" : [ 41, 19, 51, 89, 105 ] } }</w:t>
-            </w:r>
-          </w:p>
-          <w:p>
-            <w:pPr>
-              <w:rPr>
-                <w:rFonts w:ascii="Courier New" w:hAnsi="Courier New" w:cs="Courier New"/>
-                <w:sz w:val="20"/>
-                <w:szCs w:val="20"/>
-                <w:lang w:val="en-US"/>
-              </w:rPr>
-            </w:pPr>
-            <w:r>
-              <w:rPr>
-                <w:rFonts w:ascii="Courier New" w:hAnsi="Courier New" w:cs="Courier New"/>
-                <w:sz w:val="20"/>
-                <w:szCs w:val="20"/>
-                <w:lang w:val="en-US"/>
-              </w:rPr>
-              <w:t>{ "_id" : 19, "value" : { "</w:t>
+              <w:t>" : 0, "ratings" : [ 0, 0, 0, 0, 0 ] } }</w:t>
+            </w:r>
+          </w:p>
+          <w:p>
+            <w:pPr>
+              <w:rPr>
+                <w:rFonts w:ascii="Courier New" w:hAnsi="Courier New" w:cs="Courier New"/>
+                <w:sz w:val="20"/>
+                <w:szCs w:val="20"/>
+                <w:lang w:val="en-US"/>
+              </w:rPr>
+            </w:pPr>
+            <w:r>
+              <w:rPr>
+                <w:rFonts w:ascii="Courier New" w:hAnsi="Courier New" w:cs="Courier New"/>
+                <w:sz w:val="20"/>
+                <w:szCs w:val="20"/>
+                <w:lang w:val="en-US"/>
+              </w:rPr>
+              <w:t>{ "_id" : 406, "value" : { "</w:t>
             </w:r>
             <w:proofErr w:type="spellStart"/>
             <w:r>
@@ -9671,7 +9748,7 @@
                 <w:szCs w:val="20"/>
                 <w:lang w:val="en-US"/>
               </w:rPr>
-              <w:t>" : 19, "occupation" : 10, "</w:t>
+              <w:t>" : 406, "occupation" : 20, "</w:t>
             </w:r>
             <w:proofErr w:type="spellStart"/>
             <w:r>
@@ -9691,26 +9768,26 @@
                 <w:szCs w:val="20"/>
                 <w:lang w:val="en-US"/>
               </w:rPr>
-              <w:t>" : 1, "ratings" : [ 11, 30, 71, 88, 55 ] } }</w:t>
-            </w:r>
-          </w:p>
-          <w:p>
-            <w:pPr>
-              <w:rPr>
-                <w:rFonts w:ascii="Courier New" w:hAnsi="Courier New" w:cs="Courier New"/>
-                <w:sz w:val="20"/>
-                <w:szCs w:val="20"/>
-                <w:lang w:val="en-US"/>
-              </w:rPr>
-            </w:pPr>
-            <w:r>
-              <w:rPr>
-                <w:rFonts w:ascii="Courier New" w:hAnsi="Courier New" w:cs="Courier New"/>
-                <w:sz w:val="20"/>
-                <w:szCs w:val="20"/>
-                <w:lang w:val="en-US"/>
-              </w:rPr>
-              <w:t>{ "_id" : 20, "value" : { "</w:t>
+              <w:t>" : 0, "ratings" : [ 0, 0, 0, 0, 0 ] } }</w:t>
+            </w:r>
+          </w:p>
+          <w:p>
+            <w:pPr>
+              <w:rPr>
+                <w:rFonts w:ascii="Courier New" w:hAnsi="Courier New" w:cs="Courier New"/>
+                <w:sz w:val="20"/>
+                <w:szCs w:val="20"/>
+                <w:lang w:val="en-US"/>
+              </w:rPr>
+            </w:pPr>
+            <w:r>
+              <w:rPr>
+                <w:rFonts w:ascii="Courier New" w:hAnsi="Courier New" w:cs="Courier New"/>
+                <w:sz w:val="20"/>
+                <w:szCs w:val="20"/>
+                <w:lang w:val="en-US"/>
+              </w:rPr>
+              <w:t>{ "_id" : 454, "value" : { "</w:t>
             </w:r>
             <w:proofErr w:type="spellStart"/>
             <w:r>
@@ -9730,7 +9807,7 @@
                 <w:szCs w:val="20"/>
                 <w:lang w:val="en-US"/>
               </w:rPr>
-              <w:t>" : 20, "occupation" : 14, "</w:t>
+              <w:t>" : 454, "occupation" : 20, "</w:t>
             </w:r>
             <w:proofErr w:type="spellStart"/>
             <w:r>
@@ -9750,7 +9827,7 @@
                 <w:szCs w:val="20"/>
                 <w:lang w:val="en-US"/>
               </w:rPr>
-              <w:t>" : 1, "ratings" : [ 0, 1, 4, 11, 8 ] } }</w:t>
+              <w:t>" : 0, "ratings" : [ 0, 0, 0, 0, 0 ] } }</w:t>
             </w:r>
           </w:p>
           <w:p>
@@ -9786,11 +9863,57 @@
         <w:rPr>
           <w:lang w:val="en-US"/>
         </w:rPr>
-        <w:t xml:space="preserve">It is possible to query this directly with: </w:t>
+        <w:t xml:space="preserve">This collection has 1568 entries. As the </w:t>
       </w:r>
       <w:proofErr w:type="spellStart"/>
       <w:r>
         <w:rPr>
+          <w:lang w:val="en-US"/>
+        </w:rPr>
+        <w:t>user_id</w:t>
+      </w:r>
+      <w:proofErr w:type="spellEnd"/>
+      <w:r>
+        <w:rPr>
+          <w:lang w:val="en-US"/>
+        </w:rPr>
+        <w:t xml:space="preserve"> is the key </w:t>
+      </w:r>
+      <w:r>
+        <w:rPr>
+          <w:lang w:val="en-US"/>
+        </w:rPr>
+        <w:t xml:space="preserve">we know that there are 1568 writers who rated a movie. </w:t>
+      </w:r>
+      <w:r>
+        <w:rPr>
+          <w:lang w:val="en-US"/>
+        </w:rPr>
+        <w:t xml:space="preserve">It is possible to query this </w:t>
+      </w:r>
+      <w:r>
+        <w:rPr>
+          <w:lang w:val="en-US"/>
+        </w:rPr>
+        <w:t>further</w:t>
+      </w:r>
+      <w:r>
+        <w:rPr>
+          <w:lang w:val="en-US"/>
+        </w:rPr>
+        <w:t xml:space="preserve">: </w:t>
+      </w:r>
+    </w:p>
+    <w:p>
+      <w:pPr>
+        <w:spacing w:after="0"/>
+        <w:rPr>
+          <w:lang w:val="en-US"/>
+        </w:rPr>
+      </w:pPr>
+      <w:proofErr w:type="spellStart"/>
+      <w:r>
+        <w:rPr>
           <w:rFonts w:ascii="Courier New" w:hAnsi="Courier New" w:cs="Courier New"/>
           <w:sz w:val="20"/>
           <w:szCs w:val="20"/>
@@ -9836,6 +9959,71 @@
           <w:szCs w:val="20"/>
           <w:lang w:val="en-US"/>
         </w:rPr>
+        <w:t>value.</w:t>
+      </w:r>
+      <w:r>
+        <w:rPr>
+          <w:rFonts w:ascii="Courier New" w:hAnsi="Courier New" w:cs="Courier New"/>
+          <w:sz w:val="20"/>
+          <w:szCs w:val="20"/>
+          <w:lang w:val="en-US"/>
+        </w:rPr>
+        <w:t>is_rating</w:t>
+      </w:r>
+      <w:proofErr w:type="spellEnd"/>
+      <w:r>
+        <w:rPr>
+          <w:rFonts w:ascii="Courier New" w:hAnsi="Courier New" w:cs="Courier New"/>
+          <w:sz w:val="20"/>
+          <w:szCs w:val="20"/>
+          <w:lang w:val="en-US"/>
+        </w:rPr>
+        <w:t>'</w:t>
+      </w:r>
+      <w:r>
+        <w:rPr>
+          <w:rFonts w:ascii="Courier New" w:hAnsi="Courier New" w:cs="Courier New"/>
+          <w:sz w:val="20"/>
+          <w:szCs w:val="20"/>
+          <w:lang w:val="en-US"/>
+        </w:rPr>
+        <w:t xml:space="preserve">: </w:t>
+      </w:r>
+      <w:r>
+        <w:rPr>
+          <w:rFonts w:ascii="Courier New" w:hAnsi="Courier New" w:cs="Courier New"/>
+          <w:sz w:val="20"/>
+          <w:szCs w:val="20"/>
+          <w:lang w:val="en-US"/>
+        </w:rPr>
+        <w:t>1</w:t>
+      </w:r>
+      <w:r>
+        <w:rPr>
+          <w:rFonts w:ascii="Courier New" w:hAnsi="Courier New" w:cs="Courier New"/>
+          <w:sz w:val="20"/>
+          <w:szCs w:val="20"/>
+          <w:lang w:val="en-US"/>
+        </w:rPr>
+        <w:t xml:space="preserve">, </w:t>
+      </w:r>
+      <w:r>
+        <w:rPr>
+          <w:rFonts w:ascii="Courier New" w:hAnsi="Courier New" w:cs="Courier New"/>
+          <w:sz w:val="20"/>
+          <w:szCs w:val="20"/>
+          <w:lang w:val="en-US"/>
+        </w:rPr>
+        <w:t>'</w:t>
+      </w:r>
+      <w:proofErr w:type="spellStart"/>
+      <w:r>
+        <w:rPr>
+          <w:rFonts w:ascii="Courier New" w:hAnsi="Courier New" w:cs="Courier New"/>
+          <w:sz w:val="20"/>
+          <w:szCs w:val="20"/>
+          <w:lang w:val="en-US"/>
+        </w:rPr>
         <w:t>value.occupation</w:t>
       </w:r>
       <w:proofErr w:type="spellEnd"/>
@@ -9846,7 +10034,43 @@
           <w:szCs w:val="20"/>
           <w:lang w:val="en-US"/>
         </w:rPr>
-        <w:t>': 20 } )</w:t>
+        <w:t>'</w:t>
+      </w:r>
+      <w:r>
+        <w:rPr>
+          <w:rFonts w:ascii="Courier New" w:hAnsi="Courier New" w:cs="Courier New"/>
+          <w:sz w:val="20"/>
+          <w:szCs w:val="20"/>
+          <w:lang w:val="en-US"/>
+        </w:rPr>
+        <w:t>:</w:t>
+      </w:r>
+      <w:r>
+        <w:rPr>
+          <w:rFonts w:ascii="Courier New" w:hAnsi="Courier New" w:cs="Courier New"/>
+          <w:sz w:val="20"/>
+          <w:szCs w:val="20"/>
+          <w:lang w:val="en-US"/>
+        </w:rPr>
+        <w:t xml:space="preserve"> </w:t>
+      </w:r>
+      <w:r>
+        <w:rPr>
+          <w:rFonts w:ascii="Courier New" w:hAnsi="Courier New" w:cs="Courier New"/>
+          <w:sz w:val="20"/>
+          <w:szCs w:val="20"/>
+          <w:lang w:val="en-US"/>
+        </w:rPr>
+        <w:t>20</w:t>
+      </w:r>
+      <w:r>
+        <w:rPr>
+          <w:rFonts w:ascii="Courier New" w:hAnsi="Courier New" w:cs="Courier New"/>
+          <w:sz w:val="20"/>
+          <w:szCs w:val="20"/>
+          <w:lang w:val="en-US"/>
+        </w:rPr>
+        <w:t xml:space="preserve"> } )</w:t>
       </w:r>
     </w:p>
     <w:tbl>
@@ -9879,7 +10103,7 @@
                 <w:szCs w:val="20"/>
                 <w:lang w:val="en-US"/>
               </w:rPr>
-              <w:t>{ "_id" : 356, "value" : { "</w:t>
+              <w:t>{ "_id" : 1680, "value" : { "</w:t>
             </w:r>
             <w:proofErr w:type="spellStart"/>
             <w:r>
@@ -9899,7 +10123,7 @@
                 <w:szCs w:val="20"/>
                 <w:lang w:val="en-US"/>
               </w:rPr>
-              <w:t>" : 356, "occupation" : 20, "</w:t>
+              <w:t>" : 1680, "occupation" : 20, "</w:t>
             </w:r>
             <w:proofErr w:type="spellStart"/>
             <w:r>
@@ -9919,26 +10143,26 @@
                 <w:szCs w:val="20"/>
                 <w:lang w:val="en-US"/>
               </w:rPr>
-              <w:t>" : 1, "ratings" : [ 0, 0, 2, 9, 10 ] } }</w:t>
-            </w:r>
-          </w:p>
-          <w:p>
-            <w:pPr>
-              <w:rPr>
-                <w:rFonts w:ascii="Courier New" w:hAnsi="Courier New" w:cs="Courier New"/>
-                <w:sz w:val="20"/>
-                <w:szCs w:val="20"/>
-                <w:lang w:val="en-US"/>
-              </w:rPr>
-            </w:pPr>
-            <w:r>
-              <w:rPr>
-                <w:rFonts w:ascii="Courier New" w:hAnsi="Courier New" w:cs="Courier New"/>
-                <w:sz w:val="20"/>
-                <w:szCs w:val="20"/>
-                <w:lang w:val="en-US"/>
-              </w:rPr>
-              <w:t>{ "_id" : 362, "value" : { "</w:t>
+              <w:t>" : 1, "ratings" : [ 0, 0, 0, 1, 0 ] } }</w:t>
+            </w:r>
+          </w:p>
+          <w:p>
+            <w:pPr>
+              <w:rPr>
+                <w:rFonts w:ascii="Courier New" w:hAnsi="Courier New" w:cs="Courier New"/>
+                <w:sz w:val="20"/>
+                <w:szCs w:val="20"/>
+                <w:lang w:val="en-US"/>
+              </w:rPr>
+            </w:pPr>
+            <w:r>
+              <w:rPr>
+                <w:rFonts w:ascii="Courier New" w:hAnsi="Courier New" w:cs="Courier New"/>
+                <w:sz w:val="20"/>
+                <w:szCs w:val="20"/>
+                <w:lang w:val="en-US"/>
+              </w:rPr>
+              <w:t>{ "_id" : 1737, "value" : { "</w:t>
             </w:r>
             <w:proofErr w:type="spellStart"/>
             <w:r>
@@ -9958,7 +10182,7 @@
                 <w:szCs w:val="20"/>
                 <w:lang w:val="en-US"/>
               </w:rPr>
-              <w:t>" : 362, "occupation" : 20, "</w:t>
+              <w:t>" : 1737, "occupation" : 20, "</w:t>
             </w:r>
             <w:proofErr w:type="spellStart"/>
             <w:r>
@@ -9978,26 +10202,26 @@
                 <w:szCs w:val="20"/>
                 <w:lang w:val="en-US"/>
               </w:rPr>
-              <w:t>" : 1, "ratings" : [ 3, 9, 20, 15, 8 ] } }</w:t>
-            </w:r>
-          </w:p>
-          <w:p>
-            <w:pPr>
-              <w:rPr>
-                <w:rFonts w:ascii="Courier New" w:hAnsi="Courier New" w:cs="Courier New"/>
-                <w:sz w:val="20"/>
-                <w:szCs w:val="20"/>
-                <w:lang w:val="en-US"/>
-              </w:rPr>
-            </w:pPr>
-            <w:r>
-              <w:rPr>
-                <w:rFonts w:ascii="Courier New" w:hAnsi="Courier New" w:cs="Courier New"/>
-                <w:sz w:val="20"/>
-                <w:szCs w:val="20"/>
-                <w:lang w:val="en-US"/>
-              </w:rPr>
-              <w:t>{ "_id" : 382, "value" : { "</w:t>
+              <w:t>" : 1, "ratings" : [ 0, 0, 0, 0, 1 ] } }</w:t>
+            </w:r>
+          </w:p>
+          <w:p>
+            <w:pPr>
+              <w:rPr>
+                <w:rFonts w:ascii="Courier New" w:hAnsi="Courier New" w:cs="Courier New"/>
+                <w:sz w:val="20"/>
+                <w:szCs w:val="20"/>
+                <w:lang w:val="en-US"/>
+              </w:rPr>
+            </w:pPr>
+            <w:r>
+              <w:rPr>
+                <w:rFonts w:ascii="Courier New" w:hAnsi="Courier New" w:cs="Courier New"/>
+                <w:sz w:val="20"/>
+                <w:szCs w:val="20"/>
+                <w:lang w:val="en-US"/>
+              </w:rPr>
+              <w:t>{ "_id" : 1820, "value" : { "</w:t>
             </w:r>
             <w:proofErr w:type="spellStart"/>
             <w:r>
@@ -10017,7 +10241,7 @@
                 <w:szCs w:val="20"/>
                 <w:lang w:val="en-US"/>
               </w:rPr>
-              <w:t>" : 382, "occupation" : 20, "</w:t>
+              <w:t>" : 1820, "occupation" : 20, "</w:t>
             </w:r>
             <w:proofErr w:type="spellStart"/>
             <w:r>
@@ -10037,26 +10261,26 @@
                 <w:szCs w:val="20"/>
                 <w:lang w:val="en-US"/>
               </w:rPr>
-              <w:t>" : 1, "ratings" : [ 1, 5, 11, 14, 25 ] } }</w:t>
-            </w:r>
-          </w:p>
-          <w:p>
-            <w:pPr>
-              <w:rPr>
-                <w:rFonts w:ascii="Courier New" w:hAnsi="Courier New" w:cs="Courier New"/>
-                <w:sz w:val="20"/>
-                <w:szCs w:val="20"/>
-                <w:lang w:val="en-US"/>
-              </w:rPr>
-            </w:pPr>
-            <w:r>
-              <w:rPr>
-                <w:rFonts w:ascii="Courier New" w:hAnsi="Courier New" w:cs="Courier New"/>
-                <w:sz w:val="20"/>
-                <w:szCs w:val="20"/>
-                <w:lang w:val="en-US"/>
-              </w:rPr>
-              <w:t>{ "_id" : 406, "value" : { "</w:t>
+              <w:t>" : 1, "ratings" : [ 0, 0, 1, 0, 0 ] } }</w:t>
+            </w:r>
+          </w:p>
+          <w:p>
+            <w:pPr>
+              <w:rPr>
+                <w:rFonts w:ascii="Courier New" w:hAnsi="Courier New" w:cs="Courier New"/>
+                <w:sz w:val="20"/>
+                <w:szCs w:val="20"/>
+                <w:lang w:val="en-US"/>
+              </w:rPr>
+            </w:pPr>
+            <w:r>
+              <w:rPr>
+                <w:rFonts w:ascii="Courier New" w:hAnsi="Courier New" w:cs="Courier New"/>
+                <w:sz w:val="20"/>
+                <w:szCs w:val="20"/>
+                <w:lang w:val="en-US"/>
+              </w:rPr>
+              <w:t>{ "_id" : 1884, "value" : { "</w:t>
             </w:r>
             <w:proofErr w:type="spellStart"/>
             <w:r>
@@ -10076,7 +10300,7 @@
                 <w:szCs w:val="20"/>
                 <w:lang w:val="en-US"/>
               </w:rPr>
-              <w:t>" : 406, "occupation" : 20, "</w:t>
+              <w:t>" : 1884, "occupation" : 20, "</w:t>
             </w:r>
             <w:proofErr w:type="spellStart"/>
             <w:r>
@@ -10096,26 +10320,26 @@
                 <w:szCs w:val="20"/>
                 <w:lang w:val="en-US"/>
               </w:rPr>
-              <w:t>" : 1, "ratings" : [ 10, 18, 47, 61, 11 ] } }</w:t>
-            </w:r>
-          </w:p>
-          <w:p>
-            <w:pPr>
-              <w:rPr>
-                <w:rFonts w:ascii="Courier New" w:hAnsi="Courier New" w:cs="Courier New"/>
-                <w:sz w:val="20"/>
-                <w:szCs w:val="20"/>
-                <w:lang w:val="en-US"/>
-              </w:rPr>
-            </w:pPr>
-            <w:r>
-              <w:rPr>
-                <w:rFonts w:ascii="Courier New" w:hAnsi="Courier New" w:cs="Courier New"/>
-                <w:sz w:val="20"/>
-                <w:szCs w:val="20"/>
-                <w:lang w:val="en-US"/>
-              </w:rPr>
-              <w:t>{ "_id" : 454, "value" : { "</w:t>
+              <w:t>" : 1, "ratings" : [ 0, 0, 1, 0, 0 ] } }</w:t>
+            </w:r>
+          </w:p>
+          <w:p>
+            <w:pPr>
+              <w:rPr>
+                <w:rFonts w:ascii="Courier New" w:hAnsi="Courier New" w:cs="Courier New"/>
+                <w:sz w:val="20"/>
+                <w:szCs w:val="20"/>
+                <w:lang w:val="en-US"/>
+              </w:rPr>
+            </w:pPr>
+            <w:r>
+              <w:rPr>
+                <w:rFonts w:ascii="Courier New" w:hAnsi="Courier New" w:cs="Courier New"/>
+                <w:sz w:val="20"/>
+                <w:szCs w:val="20"/>
+                <w:lang w:val="en-US"/>
+              </w:rPr>
+              <w:t>{ "_id" : 2041, "value" : { "</w:t>
             </w:r>
             <w:proofErr w:type="spellStart"/>
             <w:r>
@@ -10135,7 +10359,7 @@
                 <w:szCs w:val="20"/>
                 <w:lang w:val="en-US"/>
               </w:rPr>
-              <w:t>" : 454, "occupation" : 20, "</w:t>
+              <w:t>" : 2041, "occupation" : 20, "</w:t>
             </w:r>
             <w:proofErr w:type="spellStart"/>
             <w:r>
@@ -10155,7 +10379,7 @@
                 <w:szCs w:val="20"/>
                 <w:lang w:val="en-US"/>
               </w:rPr>
-              <w:t>" : 1, "ratings" : [ 61, 35, 37, 51, 82 ] } }</w:t>
+              <w:t>" : 1, "ratings" : [ 0, 0, 0, 1, 0 ] } }</w:t>
             </w:r>
           </w:p>
           <w:p>
@@ -10188,13 +10412,107 @@
         <w:rPr>
           <w:lang w:val="en-US"/>
         </w:rPr>
-        <w:t>To extract the average of the users with occupation 20</w:t>
-      </w:r>
-      <w:r>
-        <w:rPr>
-          <w:lang w:val="en-US"/>
-        </w:rPr>
-        <w:t xml:space="preserve"> we use the </w:t>
+        <w:t xml:space="preserve">A count on this shows that there are </w:t>
+      </w:r>
+      <w:r>
+        <w:rPr>
+          <w:lang w:val="en-US"/>
+        </w:rPr>
+        <w:t>53</w:t>
+      </w:r>
+      <w:r>
+        <w:rPr>
+          <w:lang w:val="en-US"/>
+        </w:rPr>
+        <w:t xml:space="preserve"> writers who rated The Rock. </w:t>
+      </w:r>
+      <w:r>
+        <w:rPr>
+          <w:lang w:val="en-US"/>
+        </w:rPr>
+        <w:t xml:space="preserve">This is true because the </w:t>
+      </w:r>
+      <w:proofErr w:type="spellStart"/>
+      <w:r>
+        <w:rPr>
+          <w:lang w:val="en-US"/>
+        </w:rPr>
+        <w:t>is_rating</w:t>
+      </w:r>
+      <w:proofErr w:type="spellEnd"/>
+      <w:r>
+        <w:rPr>
+          <w:lang w:val="en-US"/>
+        </w:rPr>
+        <w:t xml:space="preserve"> is only </w:t>
+      </w:r>
+      <w:r>
+        <w:rPr>
+          <w:lang w:val="en-US"/>
+        </w:rPr>
+        <w:t>set</w:t>
+      </w:r>
+      <w:r>
+        <w:rPr>
+          <w:lang w:val="en-US"/>
+        </w:rPr>
+        <w:t xml:space="preserve"> to 1 if there is a rating for the given user and </w:t>
+      </w:r>
+      <w:r>
+        <w:rPr>
+          <w:lang w:val="en-US"/>
+        </w:rPr>
+        <w:t xml:space="preserve">The Rock and the occupation is only set to 20 if the </w:t>
+      </w:r>
+      <w:proofErr w:type="gramStart"/>
+      <w:r>
+        <w:rPr>
+          <w:lang w:val="en-US"/>
+        </w:rPr>
+        <w:t>users</w:t>
+      </w:r>
+      <w:proofErr w:type="gramEnd"/>
+      <w:r>
+        <w:rPr>
+          <w:lang w:val="en-US"/>
+        </w:rPr>
+        <w:t xml:space="preserve"> occupation is a writer</w:t>
+      </w:r>
+      <w:r>
+        <w:rPr>
+          <w:lang w:val="en-US"/>
+        </w:rPr>
+        <w:t xml:space="preserve">. </w:t>
+      </w:r>
+      <w:r>
+        <w:rPr>
+          <w:lang w:val="en-US"/>
+        </w:rPr>
+        <w:t xml:space="preserve">To extract the </w:t>
+      </w:r>
+      <w:r>
+        <w:rPr>
+          <w:lang w:val="en-US"/>
+        </w:rPr>
+        <w:t>distribution</w:t>
+      </w:r>
+      <w:r>
+        <w:rPr>
+          <w:lang w:val="en-US"/>
+        </w:rPr>
+        <w:t xml:space="preserve"> of </w:t>
+      </w:r>
+      <w:r>
+        <w:rPr>
+          <w:lang w:val="en-US"/>
+        </w:rPr>
+        <w:t xml:space="preserve">these </w:t>
+      </w:r>
+      <w:r>
+        <w:rPr>
+          <w:lang w:val="en-US"/>
+        </w:rPr>
+        <w:t xml:space="preserve">we use the </w:t>
       </w:r>
       <w:proofErr w:type="spellStart"/>
       <w:r>
@@ -10370,6 +10688,25 @@
               <w:t>this.value.ratings</w:t>
             </w:r>
             <w:proofErr w:type="spellEnd"/>
+          </w:p>
+          <w:p>
+            <w:pPr>
+              <w:rPr>
+                <w:rFonts w:ascii="Courier New" w:hAnsi="Courier New" w:cs="Courier New"/>
+                <w:sz w:val="20"/>
+                <w:szCs w:val="20"/>
+                <w:lang w:val="en-US"/>
+              </w:rPr>
+            </w:pPr>
+            <w:r>
+              <w:rPr>
+                <w:rFonts w:ascii="Courier New" w:hAnsi="Courier New" w:cs="Courier New"/>
+                <w:sz w:val="20"/>
+                <w:szCs w:val="20"/>
+                <w:lang w:val="en-US"/>
+              </w:rPr>
+              <w:t xml:space="preserve">  }</w:t>
+            </w:r>
             <w:r>
               <w:rPr>
                 <w:rFonts w:ascii="Courier New" w:hAnsi="Courier New" w:cs="Courier New"/>
@@ -10396,6 +10733,273 @@
                 <w:szCs w:val="20"/>
                 <w:lang w:val="en-US"/>
               </w:rPr>
+              <w:t xml:space="preserve">  </w:t>
+            </w:r>
+            <w:r>
+              <w:rPr>
+                <w:rFonts w:ascii="Courier New" w:hAnsi="Courier New" w:cs="Courier New"/>
+                <w:sz w:val="20"/>
+                <w:szCs w:val="20"/>
+                <w:lang w:val="en-US"/>
+              </w:rPr>
+              <w:t>emit(</w:t>
+            </w:r>
+            <w:proofErr w:type="spellStart"/>
+            <w:r>
+              <w:rPr>
+                <w:rFonts w:ascii="Courier New" w:hAnsi="Courier New" w:cs="Courier New"/>
+                <w:sz w:val="20"/>
+                <w:szCs w:val="20"/>
+                <w:lang w:val="en-US"/>
+              </w:rPr>
+              <w:t>this.</w:t>
+            </w:r>
+            <w:r>
+              <w:rPr>
+                <w:rFonts w:ascii="Courier New" w:hAnsi="Courier New" w:cs="Courier New"/>
+                <w:sz w:val="20"/>
+                <w:szCs w:val="20"/>
+                <w:lang w:val="en-US"/>
+              </w:rPr>
+              <w:t>v</w:t>
+            </w:r>
+            <w:r>
+              <w:rPr>
+                <w:rFonts w:ascii="Courier New" w:hAnsi="Courier New" w:cs="Courier New"/>
+                <w:sz w:val="20"/>
+                <w:szCs w:val="20"/>
+                <w:lang w:val="en-US"/>
+              </w:rPr>
+              <w:t>alue.</w:t>
+            </w:r>
+            <w:r>
+              <w:rPr>
+                <w:rFonts w:ascii="Courier New" w:hAnsi="Courier New" w:cs="Courier New"/>
+                <w:sz w:val="20"/>
+                <w:szCs w:val="20"/>
+                <w:lang w:val="en-US"/>
+              </w:rPr>
+              <w:t>occupation</w:t>
+            </w:r>
+            <w:proofErr w:type="spellEnd"/>
+            <w:r>
+              <w:rPr>
+                <w:rFonts w:ascii="Courier New" w:hAnsi="Courier New" w:cs="Courier New"/>
+                <w:sz w:val="20"/>
+                <w:szCs w:val="20"/>
+                <w:lang w:val="en-US"/>
+              </w:rPr>
+              <w:t>,</w:t>
+            </w:r>
+            <w:r>
+              <w:rPr>
+                <w:rFonts w:ascii="Courier New" w:hAnsi="Courier New" w:cs="Courier New"/>
+                <w:sz w:val="20"/>
+                <w:szCs w:val="20"/>
+                <w:lang w:val="en-US"/>
+              </w:rPr>
+              <w:t xml:space="preserve"> </w:t>
+            </w:r>
+            <w:proofErr w:type="spellStart"/>
+            <w:r>
+              <w:rPr>
+                <w:rFonts w:ascii="Courier New" w:hAnsi="Courier New" w:cs="Courier New"/>
+                <w:sz w:val="20"/>
+                <w:szCs w:val="20"/>
+                <w:lang w:val="en-US"/>
+              </w:rPr>
+              <w:t>ratingData</w:t>
+            </w:r>
+            <w:proofErr w:type="spellEnd"/>
+            <w:r>
+              <w:rPr>
+                <w:rFonts w:ascii="Courier New" w:hAnsi="Courier New" w:cs="Courier New"/>
+                <w:sz w:val="20"/>
+                <w:szCs w:val="20"/>
+                <w:lang w:val="en-US"/>
+              </w:rPr>
+              <w:t>);</w:t>
+            </w:r>
+          </w:p>
+          <w:p>
+            <w:pPr>
+              <w:rPr>
+                <w:rFonts w:ascii="Courier New" w:hAnsi="Courier New" w:cs="Courier New"/>
+                <w:sz w:val="20"/>
+                <w:szCs w:val="20"/>
+                <w:lang w:val="en-US"/>
+              </w:rPr>
+            </w:pPr>
+            <w:r>
+              <w:rPr>
+                <w:rFonts w:ascii="Courier New" w:hAnsi="Courier New" w:cs="Courier New"/>
+                <w:sz w:val="20"/>
+                <w:szCs w:val="20"/>
+                <w:lang w:val="en-US"/>
+              </w:rPr>
+              <w:t>};</w:t>
+            </w:r>
+          </w:p>
+          <w:p>
+            <w:pPr>
+              <w:rPr>
+                <w:rFonts w:ascii="Courier New" w:hAnsi="Courier New" w:cs="Courier New"/>
+                <w:sz w:val="20"/>
+                <w:szCs w:val="20"/>
+                <w:lang w:val="en-US"/>
+              </w:rPr>
+            </w:pPr>
+            <w:proofErr w:type="spellStart"/>
+            <w:r>
+              <w:rPr>
+                <w:rFonts w:ascii="Courier New" w:hAnsi="Courier New" w:cs="Courier New"/>
+                <w:sz w:val="20"/>
+                <w:szCs w:val="20"/>
+                <w:lang w:val="en-US"/>
+              </w:rPr>
+              <w:t>var</w:t>
+            </w:r>
+            <w:proofErr w:type="spellEnd"/>
+            <w:r>
+              <w:rPr>
+                <w:rFonts w:ascii="Courier New" w:hAnsi="Courier New" w:cs="Courier New"/>
+                <w:sz w:val="20"/>
+                <w:szCs w:val="20"/>
+                <w:lang w:val="en-US"/>
+              </w:rPr>
+              <w:t xml:space="preserve"> reduceFunc</w:t>
+            </w:r>
+            <w:r>
+              <w:rPr>
+                <w:rFonts w:ascii="Courier New" w:hAnsi="Courier New" w:cs="Courier New"/>
+                <w:sz w:val="20"/>
+                <w:szCs w:val="20"/>
+                <w:lang w:val="en-US"/>
+              </w:rPr>
+              <w:t>tion</w:t>
+            </w:r>
+            <w:r>
+              <w:rPr>
+                <w:rFonts w:ascii="Courier New" w:hAnsi="Courier New" w:cs="Courier New"/>
+                <w:sz w:val="20"/>
+                <w:szCs w:val="20"/>
+                <w:lang w:val="en-US"/>
+              </w:rPr>
+              <w:t>1</w:t>
+            </w:r>
+            <w:r>
+              <w:rPr>
+                <w:rFonts w:ascii="Courier New" w:hAnsi="Courier New" w:cs="Courier New"/>
+                <w:sz w:val="20"/>
+                <w:szCs w:val="20"/>
+                <w:lang w:val="en-US"/>
+              </w:rPr>
+              <w:t xml:space="preserve"> = function(key, values) {</w:t>
+            </w:r>
+          </w:p>
+          <w:p>
+            <w:pPr>
+              <w:rPr>
+                <w:rFonts w:ascii="Courier New" w:hAnsi="Courier New" w:cs="Courier New"/>
+                <w:sz w:val="20"/>
+                <w:szCs w:val="20"/>
+                <w:lang w:val="en-US"/>
+              </w:rPr>
+            </w:pPr>
+            <w:r>
+              <w:rPr>
+                <w:rFonts w:ascii="Courier New" w:hAnsi="Courier New" w:cs="Courier New"/>
+                <w:sz w:val="20"/>
+                <w:szCs w:val="20"/>
+                <w:lang w:val="en-US"/>
+              </w:rPr>
+              <w:t xml:space="preserve">  </w:t>
+            </w:r>
+            <w:proofErr w:type="spellStart"/>
+            <w:r>
+              <w:rPr>
+                <w:rFonts w:ascii="Courier New" w:hAnsi="Courier New" w:cs="Courier New"/>
+                <w:sz w:val="20"/>
+                <w:szCs w:val="20"/>
+                <w:lang w:val="en-US"/>
+              </w:rPr>
+              <w:t>var</w:t>
+            </w:r>
+            <w:proofErr w:type="spellEnd"/>
+            <w:r>
+              <w:rPr>
+                <w:rFonts w:ascii="Courier New" w:hAnsi="Courier New" w:cs="Courier New"/>
+                <w:sz w:val="20"/>
+                <w:szCs w:val="20"/>
+                <w:lang w:val="en-US"/>
+              </w:rPr>
+              <w:t xml:space="preserve"> </w:t>
+            </w:r>
+            <w:proofErr w:type="spellStart"/>
+            <w:r>
+              <w:rPr>
+                <w:rFonts w:ascii="Courier New" w:hAnsi="Courier New" w:cs="Courier New"/>
+                <w:sz w:val="20"/>
+                <w:szCs w:val="20"/>
+                <w:lang w:val="en-US"/>
+              </w:rPr>
+              <w:t>rating</w:t>
+            </w:r>
+            <w:r>
+              <w:rPr>
+                <w:rFonts w:ascii="Courier New" w:hAnsi="Courier New" w:cs="Courier New"/>
+                <w:sz w:val="20"/>
+                <w:szCs w:val="20"/>
+                <w:lang w:val="en-US"/>
+              </w:rPr>
+              <w:t>Data</w:t>
+            </w:r>
+            <w:proofErr w:type="spellEnd"/>
+            <w:r>
+              <w:rPr>
+                <w:rFonts w:ascii="Courier New" w:hAnsi="Courier New" w:cs="Courier New"/>
+                <w:sz w:val="20"/>
+                <w:szCs w:val="20"/>
+                <w:lang w:val="en-US"/>
+              </w:rPr>
+              <w:t xml:space="preserve"> = {</w:t>
+            </w:r>
+          </w:p>
+          <w:p>
+            <w:pPr>
+              <w:rPr>
+                <w:rFonts w:ascii="Courier New" w:hAnsi="Courier New" w:cs="Courier New"/>
+                <w:sz w:val="20"/>
+                <w:szCs w:val="20"/>
+                <w:lang w:val="en-US"/>
+              </w:rPr>
+            </w:pPr>
+            <w:r>
+              <w:rPr>
+                <w:rFonts w:ascii="Courier New" w:hAnsi="Courier New" w:cs="Courier New"/>
+                <w:sz w:val="20"/>
+                <w:szCs w:val="20"/>
+                <w:lang w:val="en-US"/>
+              </w:rPr>
+              <w:t xml:space="preserve">    ratings: [0,0,0,0,0]</w:t>
+            </w:r>
+          </w:p>
+          <w:p>
+            <w:pPr>
+              <w:rPr>
+                <w:rFonts w:ascii="Courier New" w:hAnsi="Courier New" w:cs="Courier New"/>
+                <w:sz w:val="20"/>
+                <w:szCs w:val="20"/>
+                <w:lang w:val="en-US"/>
+              </w:rPr>
+            </w:pPr>
+            <w:r>
+              <w:rPr>
+                <w:rFonts w:ascii="Courier New" w:hAnsi="Courier New" w:cs="Courier New"/>
+                <w:sz w:val="20"/>
+                <w:szCs w:val="20"/>
+                <w:lang w:val="en-US"/>
+              </w:rPr>
               <w:t xml:space="preserve">  }</w:t>
             </w:r>
           </w:p>
@@ -10405,15 +11009,13 @@
                 <w:rFonts w:ascii="Courier New" w:hAnsi="Courier New" w:cs="Courier New"/>
                 <w:sz w:val="20"/>
                 <w:szCs w:val="20"/>
-                <w:lang w:val="en-US"/>
-              </w:rPr>
-            </w:pPr>
-            <w:r>
-              <w:rPr>
-                <w:rFonts w:ascii="Courier New" w:hAnsi="Courier New" w:cs="Courier New"/>
-                <w:sz w:val="20"/>
-                <w:szCs w:val="20"/>
-                <w:lang w:val="en-US"/>
+              </w:rPr>
+            </w:pPr>
+            <w:r>
+              <w:rPr>
+                <w:rFonts w:ascii="Courier New" w:hAnsi="Courier New" w:cs="Courier New"/>
+                <w:sz w:val="20"/>
+                <w:szCs w:val="20"/>
               </w:rPr>
               <w:t xml:space="preserve">  </w:t>
             </w:r>
@@ -10422,9 +11024,8 @@
                 <w:rFonts w:ascii="Courier New" w:hAnsi="Courier New" w:cs="Courier New"/>
                 <w:sz w:val="20"/>
                 <w:szCs w:val="20"/>
-                <w:lang w:val="en-US"/>
-              </w:rPr>
-              <w:t>emit(</w:t>
+              </w:rPr>
+              <w:t xml:space="preserve">for (var i = 0; i &lt; </w:t>
             </w:r>
             <w:proofErr w:type="spellStart"/>
             <w:r>
@@ -10432,36 +11033,8 @@
                 <w:rFonts w:ascii="Courier New" w:hAnsi="Courier New" w:cs="Courier New"/>
                 <w:sz w:val="20"/>
                 <w:szCs w:val="20"/>
-                <w:lang w:val="en-US"/>
-              </w:rPr>
-              <w:t>this.</w:t>
-            </w:r>
-            <w:r>
-              <w:rPr>
-                <w:rFonts w:ascii="Courier New" w:hAnsi="Courier New" w:cs="Courier New"/>
-                <w:sz w:val="20"/>
-                <w:szCs w:val="20"/>
-                <w:lang w:val="en-US"/>
-              </w:rPr>
-              <w:t>v</w:t>
-            </w:r>
-            <w:r>
-              <w:rPr>
-                <w:rFonts w:ascii="Courier New" w:hAnsi="Courier New" w:cs="Courier New"/>
-                <w:sz w:val="20"/>
-                <w:szCs w:val="20"/>
-                <w:lang w:val="en-US"/>
-              </w:rPr>
-              <w:t>alue.</w:t>
-            </w:r>
-            <w:r>
-              <w:rPr>
-                <w:rFonts w:ascii="Courier New" w:hAnsi="Courier New" w:cs="Courier New"/>
-                <w:sz w:val="20"/>
-                <w:szCs w:val="20"/>
-                <w:lang w:val="en-US"/>
-              </w:rPr>
-              <w:t>occupation</w:t>
+              </w:rPr>
+              <w:t>values.length</w:t>
             </w:r>
             <w:proofErr w:type="spellEnd"/>
             <w:r>
@@ -10469,10 +11042,534 @@
                 <w:rFonts w:ascii="Courier New" w:hAnsi="Courier New" w:cs="Courier New"/>
                 <w:sz w:val="20"/>
                 <w:szCs w:val="20"/>
+              </w:rPr>
+              <w:t>; ++i) {</w:t>
+            </w:r>
+          </w:p>
+          <w:p>
+            <w:pPr>
+              <w:rPr>
+                <w:rFonts w:ascii="Courier New" w:hAnsi="Courier New" w:cs="Courier New"/>
+                <w:sz w:val="20"/>
+                <w:szCs w:val="20"/>
+              </w:rPr>
+            </w:pPr>
+            <w:r>
+              <w:rPr>
+                <w:rFonts w:ascii="Courier New" w:hAnsi="Courier New" w:cs="Courier New"/>
+                <w:sz w:val="20"/>
+                <w:szCs w:val="20"/>
+                <w:lang w:val="en-US"/>
+              </w:rPr>
+              <w:t xml:space="preserve">    </w:t>
+            </w:r>
+            <w:r>
+              <w:rPr>
+                <w:rFonts w:ascii="Courier New" w:hAnsi="Courier New" w:cs="Courier New"/>
+                <w:sz w:val="20"/>
+                <w:szCs w:val="20"/>
+              </w:rPr>
+              <w:t>for (var j = 0; j</w:t>
+            </w:r>
+            <w:r>
+              <w:rPr>
+                <w:rFonts w:ascii="Courier New" w:hAnsi="Courier New" w:cs="Courier New"/>
+                <w:sz w:val="20"/>
+                <w:szCs w:val="20"/>
+              </w:rPr>
+              <w:t xml:space="preserve"> &lt; </w:t>
+            </w:r>
+            <w:r>
+              <w:rPr>
+                <w:rFonts w:ascii="Courier New" w:hAnsi="Courier New" w:cs="Courier New"/>
+                <w:sz w:val="20"/>
+                <w:szCs w:val="20"/>
+              </w:rPr>
+              <w:t>5</w:t>
+            </w:r>
+            <w:r>
+              <w:rPr>
+                <w:rFonts w:ascii="Courier New" w:hAnsi="Courier New" w:cs="Courier New"/>
+                <w:sz w:val="20"/>
+                <w:szCs w:val="20"/>
+              </w:rPr>
+              <w:t>; ++</w:t>
+            </w:r>
+            <w:r>
+              <w:rPr>
+                <w:rFonts w:ascii="Courier New" w:hAnsi="Courier New" w:cs="Courier New"/>
+                <w:sz w:val="20"/>
+                <w:szCs w:val="20"/>
+              </w:rPr>
+              <w:t>j</w:t>
+            </w:r>
+            <w:r>
+              <w:rPr>
+                <w:rFonts w:ascii="Courier New" w:hAnsi="Courier New" w:cs="Courier New"/>
+                <w:sz w:val="20"/>
+                <w:szCs w:val="20"/>
+              </w:rPr>
+              <w:t>) {</w:t>
+            </w:r>
+          </w:p>
+          <w:p>
+            <w:pPr>
+              <w:rPr>
+                <w:rFonts w:ascii="Courier New" w:hAnsi="Courier New" w:cs="Courier New"/>
+                <w:sz w:val="20"/>
+                <w:szCs w:val="20"/>
+              </w:rPr>
+            </w:pPr>
+            <w:r>
+              <w:rPr>
+                <w:rFonts w:ascii="Courier New" w:hAnsi="Courier New" w:cs="Courier New"/>
+                <w:sz w:val="20"/>
+                <w:szCs w:val="20"/>
+              </w:rPr>
+              <w:t xml:space="preserve">      </w:t>
+            </w:r>
+            <w:proofErr w:type="spellStart"/>
+            <w:r>
+              <w:rPr>
+                <w:rFonts w:ascii="Courier New" w:hAnsi="Courier New" w:cs="Courier New"/>
+                <w:sz w:val="20"/>
+                <w:szCs w:val="20"/>
+                <w:lang w:val="en-US"/>
+              </w:rPr>
+              <w:t>rating</w:t>
+            </w:r>
+            <w:r>
+              <w:rPr>
+                <w:rFonts w:ascii="Courier New" w:hAnsi="Courier New" w:cs="Courier New"/>
+                <w:sz w:val="20"/>
+                <w:szCs w:val="20"/>
+                <w:lang w:val="en-US"/>
+              </w:rPr>
+              <w:t>Data</w:t>
+            </w:r>
+            <w:proofErr w:type="spellEnd"/>
+            <w:r>
+              <w:rPr>
+                <w:rFonts w:ascii="Courier New" w:hAnsi="Courier New" w:cs="Courier New"/>
+                <w:sz w:val="20"/>
+                <w:szCs w:val="20"/>
+              </w:rPr>
+              <w:t xml:space="preserve">.ratings[j] += </w:t>
+            </w:r>
+            <w:proofErr w:type="spellStart"/>
+            <w:r>
+              <w:rPr>
+                <w:rFonts w:ascii="Courier New" w:hAnsi="Courier New" w:cs="Courier New"/>
+                <w:sz w:val="20"/>
+                <w:szCs w:val="20"/>
+              </w:rPr>
+              <w:t>values</w:t>
+            </w:r>
+            <w:proofErr w:type="spellEnd"/>
+            <w:r>
+              <w:rPr>
+                <w:rFonts w:ascii="Courier New" w:hAnsi="Courier New" w:cs="Courier New"/>
+                <w:sz w:val="20"/>
+                <w:szCs w:val="20"/>
+              </w:rPr>
+              <w:t>[i].ratings[j];</w:t>
+            </w:r>
+          </w:p>
+          <w:p>
+            <w:pPr>
+              <w:rPr>
+                <w:rFonts w:ascii="Courier New" w:hAnsi="Courier New" w:cs="Courier New"/>
+                <w:sz w:val="20"/>
+                <w:szCs w:val="20"/>
+                <w:lang w:val="en-US"/>
+              </w:rPr>
+            </w:pPr>
+            <w:r>
+              <w:rPr>
+                <w:rFonts w:ascii="Courier New" w:hAnsi="Courier New" w:cs="Courier New"/>
+                <w:sz w:val="20"/>
+                <w:szCs w:val="20"/>
+              </w:rPr>
+              <w:t xml:space="preserve">    }</w:t>
+            </w:r>
+          </w:p>
+          <w:p>
+            <w:pPr>
+              <w:rPr>
+                <w:rFonts w:ascii="Courier New" w:hAnsi="Courier New" w:cs="Courier New"/>
+                <w:sz w:val="20"/>
+                <w:szCs w:val="20"/>
+                <w:lang w:val="en-US"/>
+              </w:rPr>
+            </w:pPr>
+            <w:r>
+              <w:rPr>
+                <w:rFonts w:ascii="Courier New" w:hAnsi="Courier New" w:cs="Courier New"/>
+                <w:sz w:val="20"/>
+                <w:szCs w:val="20"/>
+                <w:lang w:val="en-US"/>
+              </w:rPr>
+              <w:lastRenderedPageBreak/>
+              <w:t xml:space="preserve">  }</w:t>
+            </w:r>
+          </w:p>
+          <w:p>
+            <w:pPr>
+              <w:rPr>
+                <w:rFonts w:ascii="Courier New" w:hAnsi="Courier New" w:cs="Courier New"/>
+                <w:sz w:val="20"/>
+                <w:szCs w:val="20"/>
+                <w:lang w:val="en-US"/>
+              </w:rPr>
+            </w:pPr>
+            <w:r>
+              <w:rPr>
+                <w:rFonts w:ascii="Courier New" w:hAnsi="Courier New" w:cs="Courier New"/>
+                <w:sz w:val="20"/>
+                <w:szCs w:val="20"/>
+                <w:lang w:val="en-US"/>
+              </w:rPr>
+              <w:t xml:space="preserve">  return </w:t>
+            </w:r>
+            <w:proofErr w:type="spellStart"/>
+            <w:r>
+              <w:rPr>
+                <w:rFonts w:ascii="Courier New" w:hAnsi="Courier New" w:cs="Courier New"/>
+                <w:sz w:val="20"/>
+                <w:szCs w:val="20"/>
+                <w:lang w:val="en-US"/>
+              </w:rPr>
+              <w:t>rating</w:t>
+            </w:r>
+            <w:r>
+              <w:rPr>
+                <w:rFonts w:ascii="Courier New" w:hAnsi="Courier New" w:cs="Courier New"/>
+                <w:sz w:val="20"/>
+                <w:szCs w:val="20"/>
+                <w:lang w:val="en-US"/>
+              </w:rPr>
+              <w:t>Data</w:t>
+            </w:r>
+            <w:proofErr w:type="spellEnd"/>
+            <w:r>
+              <w:rPr>
+                <w:rFonts w:ascii="Courier New" w:hAnsi="Courier New" w:cs="Courier New"/>
+                <w:sz w:val="20"/>
+                <w:szCs w:val="20"/>
+                <w:lang w:val="en-US"/>
+              </w:rPr>
+              <w:t>;</w:t>
+            </w:r>
+          </w:p>
+          <w:p>
+            <w:pPr>
+              <w:rPr>
+                <w:rFonts w:ascii="Courier New" w:hAnsi="Courier New" w:cs="Courier New"/>
+                <w:sz w:val="20"/>
+                <w:szCs w:val="20"/>
+                <w:lang w:val="en-US"/>
+              </w:rPr>
+            </w:pPr>
+            <w:r>
+              <w:rPr>
+                <w:rFonts w:ascii="Courier New" w:hAnsi="Courier New" w:cs="Courier New"/>
+                <w:sz w:val="20"/>
+                <w:szCs w:val="20"/>
+                <w:lang w:val="en-US"/>
+              </w:rPr>
+              <w:t>}</w:t>
+            </w:r>
+            <w:r>
+              <w:rPr>
+                <w:rFonts w:ascii="Courier New" w:hAnsi="Courier New" w:cs="Courier New"/>
+                <w:sz w:val="20"/>
+                <w:szCs w:val="20"/>
+                <w:lang w:val="en-US"/>
+              </w:rPr>
+              <w:t>;</w:t>
+            </w:r>
+          </w:p>
+          <w:p>
+            <w:pPr>
+              <w:rPr>
+                <w:rFonts w:ascii="Courier New" w:hAnsi="Courier New" w:cs="Courier New"/>
+                <w:sz w:val="20"/>
+                <w:szCs w:val="20"/>
+                <w:lang w:val="en-US"/>
+              </w:rPr>
+            </w:pPr>
+            <w:proofErr w:type="spellStart"/>
+            <w:r>
+              <w:rPr>
+                <w:rFonts w:ascii="Courier New" w:hAnsi="Courier New" w:cs="Courier New"/>
+                <w:sz w:val="20"/>
+                <w:szCs w:val="20"/>
+                <w:lang w:val="en-US"/>
+              </w:rPr>
+              <w:t>db.user_rating</w:t>
+            </w:r>
+            <w:r>
+              <w:rPr>
+                <w:rFonts w:ascii="Courier New" w:hAnsi="Courier New" w:cs="Courier New"/>
+                <w:sz w:val="20"/>
+                <w:szCs w:val="20"/>
+                <w:lang w:val="en-US"/>
+              </w:rPr>
+              <w:t>.mapReduce</w:t>
+            </w:r>
+            <w:proofErr w:type="spellEnd"/>
+            <w:r>
+              <w:rPr>
+                <w:rFonts w:ascii="Courier New" w:hAnsi="Courier New" w:cs="Courier New"/>
+                <w:sz w:val="20"/>
+                <w:szCs w:val="20"/>
+                <w:lang w:val="en-US"/>
+              </w:rPr>
+              <w:t>(</w:t>
+            </w:r>
+          </w:p>
+          <w:p>
+            <w:pPr>
+              <w:rPr>
+                <w:rFonts w:ascii="Courier New" w:hAnsi="Courier New" w:cs="Courier New"/>
+                <w:sz w:val="20"/>
+                <w:szCs w:val="20"/>
+                <w:lang w:val="en-US"/>
+              </w:rPr>
+            </w:pPr>
+            <w:r>
+              <w:rPr>
+                <w:rFonts w:ascii="Courier New" w:hAnsi="Courier New" w:cs="Courier New"/>
+                <w:sz w:val="20"/>
+                <w:szCs w:val="20"/>
+                <w:lang w:val="en-US"/>
+              </w:rPr>
+              <w:t xml:space="preserve">                     </w:t>
+            </w:r>
+            <w:r>
+              <w:rPr>
+                <w:rFonts w:ascii="Courier New" w:hAnsi="Courier New" w:cs="Courier New"/>
+                <w:sz w:val="20"/>
+                <w:szCs w:val="20"/>
+                <w:lang w:val="en-US"/>
+              </w:rPr>
+              <w:t>mapFunction</w:t>
+            </w:r>
+            <w:r>
+              <w:rPr>
+                <w:rFonts w:ascii="Courier New" w:hAnsi="Courier New" w:cs="Courier New"/>
+                <w:sz w:val="20"/>
+                <w:szCs w:val="20"/>
+                <w:lang w:val="en-US"/>
+              </w:rPr>
+              <w:t>1</w:t>
+            </w:r>
+            <w:r>
+              <w:rPr>
+                <w:rFonts w:ascii="Courier New" w:hAnsi="Courier New" w:cs="Courier New"/>
+                <w:sz w:val="20"/>
+                <w:szCs w:val="20"/>
                 <w:lang w:val="en-US"/>
               </w:rPr>
               <w:t>,</w:t>
             </w:r>
+          </w:p>
+          <w:p>
+            <w:pPr>
+              <w:rPr>
+                <w:rFonts w:ascii="Courier New" w:hAnsi="Courier New" w:cs="Courier New"/>
+                <w:sz w:val="20"/>
+                <w:szCs w:val="20"/>
+                <w:lang w:val="en-US"/>
+              </w:rPr>
+            </w:pPr>
+            <w:r>
+              <w:rPr>
+                <w:rFonts w:ascii="Courier New" w:hAnsi="Courier New" w:cs="Courier New"/>
+                <w:sz w:val="20"/>
+                <w:szCs w:val="20"/>
+                <w:lang w:val="en-US"/>
+              </w:rPr>
+              <w:t xml:space="preserve">                     </w:t>
+            </w:r>
+            <w:r>
+              <w:rPr>
+                <w:rFonts w:ascii="Courier New" w:hAnsi="Courier New" w:cs="Courier New"/>
+                <w:sz w:val="20"/>
+                <w:szCs w:val="20"/>
+                <w:lang w:val="en-US"/>
+              </w:rPr>
+              <w:t>reduceFunc</w:t>
+            </w:r>
+            <w:r>
+              <w:rPr>
+                <w:rFonts w:ascii="Courier New" w:hAnsi="Courier New" w:cs="Courier New"/>
+                <w:sz w:val="20"/>
+                <w:szCs w:val="20"/>
+                <w:lang w:val="en-US"/>
+              </w:rPr>
+              <w:t>tion1</w:t>
+            </w:r>
+            <w:r>
+              <w:rPr>
+                <w:rFonts w:ascii="Courier New" w:hAnsi="Courier New" w:cs="Courier New"/>
+                <w:sz w:val="20"/>
+                <w:szCs w:val="20"/>
+                <w:lang w:val="en-US"/>
+              </w:rPr>
+              <w:t>,</w:t>
+            </w:r>
+          </w:p>
+          <w:p>
+            <w:pPr>
+              <w:rPr>
+                <w:rFonts w:ascii="Courier New" w:hAnsi="Courier New" w:cs="Courier New"/>
+                <w:sz w:val="20"/>
+                <w:szCs w:val="20"/>
+                <w:lang w:val="en-US"/>
+              </w:rPr>
+            </w:pPr>
+            <w:r>
+              <w:rPr>
+                <w:rFonts w:ascii="Courier New" w:hAnsi="Courier New" w:cs="Courier New"/>
+                <w:sz w:val="20"/>
+                <w:szCs w:val="20"/>
+                <w:lang w:val="en-US"/>
+              </w:rPr>
+              <w:t xml:space="preserve">                     { out:</w:t>
+            </w:r>
+            <w:r>
+              <w:rPr>
+                <w:rFonts w:ascii="Courier New" w:hAnsi="Courier New" w:cs="Courier New"/>
+                <w:sz w:val="20"/>
+                <w:szCs w:val="20"/>
+                <w:lang w:val="en-US"/>
+              </w:rPr>
+              <w:t xml:space="preserve"> "</w:t>
+            </w:r>
+            <w:proofErr w:type="spellStart"/>
+            <w:r>
+              <w:rPr>
+                <w:rFonts w:ascii="Courier New" w:hAnsi="Courier New" w:cs="Courier New"/>
+                <w:sz w:val="20"/>
+                <w:szCs w:val="20"/>
+                <w:lang w:val="en-US"/>
+              </w:rPr>
+              <w:t>rating_distribution</w:t>
+            </w:r>
+            <w:proofErr w:type="spellEnd"/>
+            <w:r>
+              <w:rPr>
+                <w:rFonts w:ascii="Courier New" w:hAnsi="Courier New" w:cs="Courier New"/>
+                <w:sz w:val="20"/>
+                <w:szCs w:val="20"/>
+                <w:lang w:val="en-US"/>
+              </w:rPr>
+              <w:t>"</w:t>
+            </w:r>
+            <w:r>
+              <w:rPr>
+                <w:rFonts w:ascii="Courier New" w:hAnsi="Courier New" w:cs="Courier New"/>
+                <w:sz w:val="20"/>
+                <w:szCs w:val="20"/>
+                <w:lang w:val="en-US"/>
+              </w:rPr>
+              <w:t xml:space="preserve">, query: { </w:t>
+            </w:r>
+            <w:r>
+              <w:rPr>
+                <w:rFonts w:ascii="Courier New" w:hAnsi="Courier New" w:cs="Courier New"/>
+                <w:sz w:val="20"/>
+                <w:szCs w:val="20"/>
+                <w:lang w:val="en-US"/>
+              </w:rPr>
+              <w:t>'</w:t>
+            </w:r>
+            <w:proofErr w:type="spellStart"/>
+            <w:r>
+              <w:rPr>
+                <w:rFonts w:ascii="Courier New" w:hAnsi="Courier New" w:cs="Courier New"/>
+                <w:sz w:val="20"/>
+                <w:szCs w:val="20"/>
+                <w:lang w:val="en-US"/>
+              </w:rPr>
+              <w:t>value.</w:t>
+            </w:r>
+            <w:r>
+              <w:rPr>
+                <w:rFonts w:ascii="Courier New" w:hAnsi="Courier New" w:cs="Courier New"/>
+                <w:sz w:val="20"/>
+                <w:szCs w:val="20"/>
+                <w:lang w:val="en-US"/>
+              </w:rPr>
+              <w:t>is_rating</w:t>
+            </w:r>
+            <w:proofErr w:type="spellEnd"/>
+            <w:r>
+              <w:rPr>
+                <w:rFonts w:ascii="Courier New" w:hAnsi="Courier New" w:cs="Courier New"/>
+                <w:sz w:val="20"/>
+                <w:szCs w:val="20"/>
+                <w:lang w:val="en-US"/>
+              </w:rPr>
+              <w:t xml:space="preserve">': </w:t>
+            </w:r>
+            <w:r>
+              <w:rPr>
+                <w:rFonts w:ascii="Courier New" w:hAnsi="Courier New" w:cs="Courier New"/>
+                <w:sz w:val="20"/>
+                <w:szCs w:val="20"/>
+                <w:lang w:val="en-US"/>
+              </w:rPr>
+              <w:t>1</w:t>
+            </w:r>
+            <w:r>
+              <w:rPr>
+                <w:rFonts w:ascii="Courier New" w:hAnsi="Courier New" w:cs="Courier New"/>
+                <w:sz w:val="20"/>
+                <w:szCs w:val="20"/>
+                <w:lang w:val="en-US"/>
+              </w:rPr>
+              <w:t xml:space="preserve">, </w:t>
+            </w:r>
+            <w:r>
+              <w:rPr>
+                <w:rFonts w:ascii="Courier New" w:hAnsi="Courier New" w:cs="Courier New"/>
+                <w:sz w:val="20"/>
+                <w:szCs w:val="20"/>
+                <w:lang w:val="en-US"/>
+              </w:rPr>
+              <w:t>'</w:t>
+            </w:r>
+            <w:proofErr w:type="spellStart"/>
+            <w:r>
+              <w:rPr>
+                <w:rFonts w:ascii="Courier New" w:hAnsi="Courier New" w:cs="Courier New"/>
+                <w:sz w:val="20"/>
+                <w:szCs w:val="20"/>
+                <w:lang w:val="en-US"/>
+              </w:rPr>
+              <w:t>value.occupation</w:t>
+            </w:r>
+            <w:proofErr w:type="spellEnd"/>
+            <w:r>
+              <w:rPr>
+                <w:rFonts w:ascii="Courier New" w:hAnsi="Courier New" w:cs="Courier New"/>
+                <w:sz w:val="20"/>
+                <w:szCs w:val="20"/>
+                <w:lang w:val="en-US"/>
+              </w:rPr>
+              <w:t>'</w:t>
+            </w:r>
+            <w:r>
+              <w:rPr>
+                <w:rFonts w:ascii="Courier New" w:hAnsi="Courier New" w:cs="Courier New"/>
+                <w:sz w:val="20"/>
+                <w:szCs w:val="20"/>
+                <w:lang w:val="en-US"/>
+              </w:rPr>
+              <w:t>:</w:t>
+            </w:r>
             <w:r>
               <w:rPr>
                 <w:rFonts w:ascii="Courier New" w:hAnsi="Courier New" w:cs="Courier New"/>
@@ -10482,132 +11579,15 @@
               </w:rPr>
               <w:t xml:space="preserve"> </w:t>
             </w:r>
-            <w:proofErr w:type="spellStart"/>
-            <w:r>
-              <w:rPr>
-                <w:rFonts w:ascii="Courier New" w:hAnsi="Courier New" w:cs="Courier New"/>
-                <w:sz w:val="20"/>
-                <w:szCs w:val="20"/>
-                <w:lang w:val="en-US"/>
-              </w:rPr>
-              <w:t>ratingData</w:t>
-            </w:r>
-            <w:proofErr w:type="spellEnd"/>
-            <w:r>
-              <w:rPr>
-                <w:rFonts w:ascii="Courier New" w:hAnsi="Courier New" w:cs="Courier New"/>
-                <w:sz w:val="20"/>
-                <w:szCs w:val="20"/>
-                <w:lang w:val="en-US"/>
-              </w:rPr>
-              <w:t>);</w:t>
-            </w:r>
-          </w:p>
-          <w:p>
-            <w:pPr>
-              <w:rPr>
-                <w:rFonts w:ascii="Courier New" w:hAnsi="Courier New" w:cs="Courier New"/>
-                <w:sz w:val="20"/>
-                <w:szCs w:val="20"/>
-                <w:lang w:val="en-US"/>
-              </w:rPr>
-            </w:pPr>
-            <w:r>
-              <w:rPr>
-                <w:rFonts w:ascii="Courier New" w:hAnsi="Courier New" w:cs="Courier New"/>
-                <w:sz w:val="20"/>
-                <w:szCs w:val="20"/>
-                <w:lang w:val="en-US"/>
-              </w:rPr>
-              <w:t>};</w:t>
-            </w:r>
-          </w:p>
-          <w:p>
-            <w:pPr>
-              <w:rPr>
-                <w:rFonts w:ascii="Courier New" w:hAnsi="Courier New" w:cs="Courier New"/>
-                <w:sz w:val="20"/>
-                <w:szCs w:val="20"/>
-                <w:lang w:val="en-US"/>
-              </w:rPr>
-            </w:pPr>
-            <w:proofErr w:type="spellStart"/>
-            <w:r>
-              <w:rPr>
-                <w:rFonts w:ascii="Courier New" w:hAnsi="Courier New" w:cs="Courier New"/>
-                <w:sz w:val="20"/>
-                <w:szCs w:val="20"/>
-                <w:lang w:val="en-US"/>
-              </w:rPr>
-              <w:t>var</w:t>
-            </w:r>
-            <w:proofErr w:type="spellEnd"/>
-            <w:r>
-              <w:rPr>
-                <w:rFonts w:ascii="Courier New" w:hAnsi="Courier New" w:cs="Courier New"/>
-                <w:sz w:val="20"/>
-                <w:szCs w:val="20"/>
-                <w:lang w:val="en-US"/>
-              </w:rPr>
-              <w:t xml:space="preserve"> reduceFunc</w:t>
-            </w:r>
-            <w:r>
-              <w:rPr>
-                <w:rFonts w:ascii="Courier New" w:hAnsi="Courier New" w:cs="Courier New"/>
-                <w:sz w:val="20"/>
-                <w:szCs w:val="20"/>
-                <w:lang w:val="en-US"/>
-              </w:rPr>
-              <w:t>tion</w:t>
-            </w:r>
-            <w:r>
-              <w:rPr>
-                <w:rFonts w:ascii="Courier New" w:hAnsi="Courier New" w:cs="Courier New"/>
-                <w:sz w:val="20"/>
-                <w:szCs w:val="20"/>
-                <w:lang w:val="en-US"/>
-              </w:rPr>
-              <w:t>1</w:t>
-            </w:r>
-            <w:r>
-              <w:rPr>
-                <w:rFonts w:ascii="Courier New" w:hAnsi="Courier New" w:cs="Courier New"/>
-                <w:sz w:val="20"/>
-                <w:szCs w:val="20"/>
-                <w:lang w:val="en-US"/>
-              </w:rPr>
-              <w:t xml:space="preserve"> = function(key, values) {</w:t>
-            </w:r>
-          </w:p>
-          <w:p>
-            <w:pPr>
-              <w:rPr>
-                <w:rFonts w:ascii="Courier New" w:hAnsi="Courier New" w:cs="Courier New"/>
-                <w:sz w:val="20"/>
-                <w:szCs w:val="20"/>
-                <w:lang w:val="en-US"/>
-              </w:rPr>
-            </w:pPr>
-            <w:r>
-              <w:rPr>
-                <w:rFonts w:ascii="Courier New" w:hAnsi="Courier New" w:cs="Courier New"/>
-                <w:sz w:val="20"/>
-                <w:szCs w:val="20"/>
-                <w:lang w:val="en-US"/>
-              </w:rPr>
-              <w:t xml:space="preserve">  </w:t>
-            </w:r>
-            <w:proofErr w:type="spellStart"/>
-            <w:r>
-              <w:rPr>
-                <w:rFonts w:ascii="Courier New" w:hAnsi="Courier New" w:cs="Courier New"/>
-                <w:sz w:val="20"/>
-                <w:szCs w:val="20"/>
-                <w:lang w:val="en-US"/>
-              </w:rPr>
-              <w:t>var</w:t>
-            </w:r>
-            <w:proofErr w:type="spellEnd"/>
+            <w:r>
+              <w:rPr>
+                <w:rFonts w:ascii="Courier New" w:hAnsi="Courier New" w:cs="Courier New"/>
+                <w:sz w:val="20"/>
+                <w:szCs w:val="20"/>
+                <w:lang w:val="en-US"/>
+              </w:rPr>
+              <w:t>20</w:t>
+            </w:r>
             <w:r>
               <w:rPr>
                 <w:rFonts w:ascii="Courier New" w:hAnsi="Courier New" w:cs="Courier New"/>
@@ -10617,340 +11597,6 @@
               </w:rPr>
               <w:t xml:space="preserve"> </w:t>
             </w:r>
-            <w:proofErr w:type="spellStart"/>
-            <w:r>
-              <w:rPr>
-                <w:rFonts w:ascii="Courier New" w:hAnsi="Courier New" w:cs="Courier New"/>
-                <w:sz w:val="20"/>
-                <w:szCs w:val="20"/>
-                <w:lang w:val="en-US"/>
-              </w:rPr>
-              <w:t>rating</w:t>
-            </w:r>
-            <w:r>
-              <w:rPr>
-                <w:rFonts w:ascii="Courier New" w:hAnsi="Courier New" w:cs="Courier New"/>
-                <w:sz w:val="20"/>
-                <w:szCs w:val="20"/>
-                <w:lang w:val="en-US"/>
-              </w:rPr>
-              <w:t>Data</w:t>
-            </w:r>
-            <w:proofErr w:type="spellEnd"/>
-            <w:r>
-              <w:rPr>
-                <w:rFonts w:ascii="Courier New" w:hAnsi="Courier New" w:cs="Courier New"/>
-                <w:sz w:val="20"/>
-                <w:szCs w:val="20"/>
-                <w:lang w:val="en-US"/>
-              </w:rPr>
-              <w:t xml:space="preserve"> = {</w:t>
-            </w:r>
-          </w:p>
-          <w:p>
-            <w:pPr>
-              <w:rPr>
-                <w:rFonts w:ascii="Courier New" w:hAnsi="Courier New" w:cs="Courier New"/>
-                <w:sz w:val="20"/>
-                <w:szCs w:val="20"/>
-                <w:lang w:val="en-US"/>
-              </w:rPr>
-            </w:pPr>
-            <w:r>
-              <w:rPr>
-                <w:rFonts w:ascii="Courier New" w:hAnsi="Courier New" w:cs="Courier New"/>
-                <w:sz w:val="20"/>
-                <w:szCs w:val="20"/>
-                <w:lang w:val="en-US"/>
-              </w:rPr>
-              <w:t xml:space="preserve">    ratings: [0,0,0,0,0]</w:t>
-            </w:r>
-          </w:p>
-          <w:p>
-            <w:pPr>
-              <w:rPr>
-                <w:rFonts w:ascii="Courier New" w:hAnsi="Courier New" w:cs="Courier New"/>
-                <w:sz w:val="20"/>
-                <w:szCs w:val="20"/>
-                <w:lang w:val="en-US"/>
-              </w:rPr>
-            </w:pPr>
-            <w:r>
-              <w:rPr>
-                <w:rFonts w:ascii="Courier New" w:hAnsi="Courier New" w:cs="Courier New"/>
-                <w:sz w:val="20"/>
-                <w:szCs w:val="20"/>
-                <w:lang w:val="en-US"/>
-              </w:rPr>
-              <w:t xml:space="preserve">  }</w:t>
-            </w:r>
-          </w:p>
-          <w:p>
-            <w:pPr>
-              <w:rPr>
-                <w:rFonts w:ascii="Courier New" w:hAnsi="Courier New" w:cs="Courier New"/>
-                <w:sz w:val="20"/>
-                <w:szCs w:val="20"/>
-              </w:rPr>
-            </w:pPr>
-            <w:r>
-              <w:rPr>
-                <w:rFonts w:ascii="Courier New" w:hAnsi="Courier New" w:cs="Courier New"/>
-                <w:sz w:val="20"/>
-                <w:szCs w:val="20"/>
-              </w:rPr>
-              <w:t xml:space="preserve">  </w:t>
-            </w:r>
-            <w:r>
-              <w:rPr>
-                <w:rFonts w:ascii="Courier New" w:hAnsi="Courier New" w:cs="Courier New"/>
-                <w:sz w:val="20"/>
-                <w:szCs w:val="20"/>
-              </w:rPr>
-              <w:t xml:space="preserve">for (var i = 0; i &lt; </w:t>
-            </w:r>
-            <w:proofErr w:type="spellStart"/>
-            <w:r>
-              <w:rPr>
-                <w:rFonts w:ascii="Courier New" w:hAnsi="Courier New" w:cs="Courier New"/>
-                <w:sz w:val="20"/>
-                <w:szCs w:val="20"/>
-              </w:rPr>
-              <w:t>values.length</w:t>
-            </w:r>
-            <w:proofErr w:type="spellEnd"/>
-            <w:r>
-              <w:rPr>
-                <w:rFonts w:ascii="Courier New" w:hAnsi="Courier New" w:cs="Courier New"/>
-                <w:sz w:val="20"/>
-                <w:szCs w:val="20"/>
-              </w:rPr>
-              <w:t>; ++i) {</w:t>
-            </w:r>
-          </w:p>
-          <w:p>
-            <w:pPr>
-              <w:rPr>
-                <w:rFonts w:ascii="Courier New" w:hAnsi="Courier New" w:cs="Courier New"/>
-                <w:sz w:val="20"/>
-                <w:szCs w:val="20"/>
-              </w:rPr>
-            </w:pPr>
-            <w:r>
-              <w:rPr>
-                <w:rFonts w:ascii="Courier New" w:hAnsi="Courier New" w:cs="Courier New"/>
-                <w:sz w:val="20"/>
-                <w:szCs w:val="20"/>
-                <w:lang w:val="en-US"/>
-              </w:rPr>
-              <w:t xml:space="preserve">    </w:t>
-            </w:r>
-            <w:r>
-              <w:rPr>
-                <w:rFonts w:ascii="Courier New" w:hAnsi="Courier New" w:cs="Courier New"/>
-                <w:sz w:val="20"/>
-                <w:szCs w:val="20"/>
-              </w:rPr>
-              <w:t>for (var j = 0; j</w:t>
-            </w:r>
-            <w:r>
-              <w:rPr>
-                <w:rFonts w:ascii="Courier New" w:hAnsi="Courier New" w:cs="Courier New"/>
-                <w:sz w:val="20"/>
-                <w:szCs w:val="20"/>
-              </w:rPr>
-              <w:t xml:space="preserve"> &lt; </w:t>
-            </w:r>
-            <w:r>
-              <w:rPr>
-                <w:rFonts w:ascii="Courier New" w:hAnsi="Courier New" w:cs="Courier New"/>
-                <w:sz w:val="20"/>
-                <w:szCs w:val="20"/>
-              </w:rPr>
-              <w:t>5</w:t>
-            </w:r>
-            <w:r>
-              <w:rPr>
-                <w:rFonts w:ascii="Courier New" w:hAnsi="Courier New" w:cs="Courier New"/>
-                <w:sz w:val="20"/>
-                <w:szCs w:val="20"/>
-              </w:rPr>
-              <w:t>; ++</w:t>
-            </w:r>
-            <w:r>
-              <w:rPr>
-                <w:rFonts w:ascii="Courier New" w:hAnsi="Courier New" w:cs="Courier New"/>
-                <w:sz w:val="20"/>
-                <w:szCs w:val="20"/>
-              </w:rPr>
-              <w:t>j</w:t>
-            </w:r>
-            <w:r>
-              <w:rPr>
-                <w:rFonts w:ascii="Courier New" w:hAnsi="Courier New" w:cs="Courier New"/>
-                <w:sz w:val="20"/>
-                <w:szCs w:val="20"/>
-              </w:rPr>
-              <w:t>) {</w:t>
-            </w:r>
-          </w:p>
-          <w:p>
-            <w:pPr>
-              <w:rPr>
-                <w:rFonts w:ascii="Courier New" w:hAnsi="Courier New" w:cs="Courier New"/>
-                <w:sz w:val="20"/>
-                <w:szCs w:val="20"/>
-              </w:rPr>
-            </w:pPr>
-            <w:r>
-              <w:rPr>
-                <w:rFonts w:ascii="Courier New" w:hAnsi="Courier New" w:cs="Courier New"/>
-                <w:sz w:val="20"/>
-                <w:szCs w:val="20"/>
-              </w:rPr>
-              <w:t xml:space="preserve">      </w:t>
-            </w:r>
-            <w:proofErr w:type="spellStart"/>
-            <w:r>
-              <w:rPr>
-                <w:rFonts w:ascii="Courier New" w:hAnsi="Courier New" w:cs="Courier New"/>
-                <w:sz w:val="20"/>
-                <w:szCs w:val="20"/>
-                <w:lang w:val="en-US"/>
-              </w:rPr>
-              <w:t>rating</w:t>
-            </w:r>
-            <w:r>
-              <w:rPr>
-                <w:rFonts w:ascii="Courier New" w:hAnsi="Courier New" w:cs="Courier New"/>
-                <w:sz w:val="20"/>
-                <w:szCs w:val="20"/>
-                <w:lang w:val="en-US"/>
-              </w:rPr>
-              <w:t>Data</w:t>
-            </w:r>
-            <w:proofErr w:type="spellEnd"/>
-            <w:r>
-              <w:rPr>
-                <w:rFonts w:ascii="Courier New" w:hAnsi="Courier New" w:cs="Courier New"/>
-                <w:sz w:val="20"/>
-                <w:szCs w:val="20"/>
-              </w:rPr>
-              <w:t xml:space="preserve">.ratings[j] += </w:t>
-            </w:r>
-            <w:proofErr w:type="spellStart"/>
-            <w:r>
-              <w:rPr>
-                <w:rFonts w:ascii="Courier New" w:hAnsi="Courier New" w:cs="Courier New"/>
-                <w:sz w:val="20"/>
-                <w:szCs w:val="20"/>
-              </w:rPr>
-              <w:t>values</w:t>
-            </w:r>
-            <w:proofErr w:type="spellEnd"/>
-            <w:r>
-              <w:rPr>
-                <w:rFonts w:ascii="Courier New" w:hAnsi="Courier New" w:cs="Courier New"/>
-                <w:sz w:val="20"/>
-                <w:szCs w:val="20"/>
-              </w:rPr>
-              <w:t>[i].ratings[j];</w:t>
-            </w:r>
-          </w:p>
-          <w:p>
-            <w:pPr>
-              <w:rPr>
-                <w:rFonts w:ascii="Courier New" w:hAnsi="Courier New" w:cs="Courier New"/>
-                <w:sz w:val="20"/>
-                <w:szCs w:val="20"/>
-                <w:lang w:val="en-US"/>
-              </w:rPr>
-            </w:pPr>
-            <w:r>
-              <w:rPr>
-                <w:rFonts w:ascii="Courier New" w:hAnsi="Courier New" w:cs="Courier New"/>
-                <w:sz w:val="20"/>
-                <w:szCs w:val="20"/>
-              </w:rPr>
-              <w:t xml:space="preserve">    }</w:t>
-            </w:r>
-          </w:p>
-          <w:p>
-            <w:pPr>
-              <w:rPr>
-                <w:rFonts w:ascii="Courier New" w:hAnsi="Courier New" w:cs="Courier New"/>
-                <w:sz w:val="20"/>
-                <w:szCs w:val="20"/>
-                <w:lang w:val="en-US"/>
-              </w:rPr>
-            </w:pPr>
-            <w:r>
-              <w:rPr>
-                <w:rFonts w:ascii="Courier New" w:hAnsi="Courier New" w:cs="Courier New"/>
-                <w:sz w:val="20"/>
-                <w:szCs w:val="20"/>
-                <w:lang w:val="en-US"/>
-              </w:rPr>
-              <w:t xml:space="preserve">  }</w:t>
-            </w:r>
-          </w:p>
-          <w:p>
-            <w:pPr>
-              <w:rPr>
-                <w:rFonts w:ascii="Courier New" w:hAnsi="Courier New" w:cs="Courier New"/>
-                <w:sz w:val="20"/>
-                <w:szCs w:val="20"/>
-                <w:lang w:val="en-US"/>
-              </w:rPr>
-            </w:pPr>
-            <w:r>
-              <w:rPr>
-                <w:rFonts w:ascii="Courier New" w:hAnsi="Courier New" w:cs="Courier New"/>
-                <w:sz w:val="20"/>
-                <w:szCs w:val="20"/>
-                <w:lang w:val="en-US"/>
-              </w:rPr>
-              <w:t xml:space="preserve">  return </w:t>
-            </w:r>
-            <w:proofErr w:type="spellStart"/>
-            <w:r>
-              <w:rPr>
-                <w:rFonts w:ascii="Courier New" w:hAnsi="Courier New" w:cs="Courier New"/>
-                <w:sz w:val="20"/>
-                <w:szCs w:val="20"/>
-                <w:lang w:val="en-US"/>
-              </w:rPr>
-              <w:t>rating</w:t>
-            </w:r>
-            <w:r>
-              <w:rPr>
-                <w:rFonts w:ascii="Courier New" w:hAnsi="Courier New" w:cs="Courier New"/>
-                <w:sz w:val="20"/>
-                <w:szCs w:val="20"/>
-                <w:lang w:val="en-US"/>
-              </w:rPr>
-              <w:t>Data</w:t>
-            </w:r>
-            <w:proofErr w:type="spellEnd"/>
-            <w:r>
-              <w:rPr>
-                <w:rFonts w:ascii="Courier New" w:hAnsi="Courier New" w:cs="Courier New"/>
-                <w:sz w:val="20"/>
-                <w:szCs w:val="20"/>
-                <w:lang w:val="en-US"/>
-              </w:rPr>
-              <w:t>;</w:t>
-            </w:r>
-          </w:p>
-          <w:p>
-            <w:pPr>
-              <w:rPr>
-                <w:rFonts w:ascii="Courier New" w:hAnsi="Courier New" w:cs="Courier New"/>
-                <w:sz w:val="20"/>
-                <w:szCs w:val="20"/>
-                <w:lang w:val="en-US"/>
-              </w:rPr>
-            </w:pPr>
             <w:r>
               <w:rPr>
                 <w:rFonts w:ascii="Courier New" w:hAnsi="Courier New" w:cs="Courier New"/>
@@ -10967,224 +11613,7 @@
                 <w:szCs w:val="20"/>
                 <w:lang w:val="en-US"/>
               </w:rPr>
-              <w:t>;</w:t>
-            </w:r>
-          </w:p>
-          <w:p>
-            <w:pPr>
-              <w:rPr>
-                <w:rFonts w:ascii="Courier New" w:hAnsi="Courier New" w:cs="Courier New"/>
-                <w:sz w:val="20"/>
-                <w:szCs w:val="20"/>
-                <w:lang w:val="en-US"/>
-              </w:rPr>
-            </w:pPr>
-            <w:proofErr w:type="spellStart"/>
-            <w:r>
-              <w:rPr>
-                <w:rFonts w:ascii="Courier New" w:hAnsi="Courier New" w:cs="Courier New"/>
-                <w:sz w:val="20"/>
-                <w:szCs w:val="20"/>
-                <w:lang w:val="en-US"/>
-              </w:rPr>
-              <w:t>db.user_rating</w:t>
-            </w:r>
-            <w:r>
-              <w:rPr>
-                <w:rFonts w:ascii="Courier New" w:hAnsi="Courier New" w:cs="Courier New"/>
-                <w:sz w:val="20"/>
-                <w:szCs w:val="20"/>
-                <w:lang w:val="en-US"/>
-              </w:rPr>
-              <w:t>.mapReduce</w:t>
-            </w:r>
-            <w:proofErr w:type="spellEnd"/>
-            <w:r>
-              <w:rPr>
-                <w:rFonts w:ascii="Courier New" w:hAnsi="Courier New" w:cs="Courier New"/>
-                <w:sz w:val="20"/>
-                <w:szCs w:val="20"/>
-                <w:lang w:val="en-US"/>
-              </w:rPr>
-              <w:t>(</w:t>
-            </w:r>
-          </w:p>
-          <w:p>
-            <w:pPr>
-              <w:rPr>
-                <w:rFonts w:ascii="Courier New" w:hAnsi="Courier New" w:cs="Courier New"/>
-                <w:sz w:val="20"/>
-                <w:szCs w:val="20"/>
-                <w:lang w:val="en-US"/>
-              </w:rPr>
-            </w:pPr>
-            <w:r>
-              <w:rPr>
-                <w:rFonts w:ascii="Courier New" w:hAnsi="Courier New" w:cs="Courier New"/>
-                <w:sz w:val="20"/>
-                <w:szCs w:val="20"/>
-                <w:lang w:val="en-US"/>
-              </w:rPr>
-              <w:t xml:space="preserve">                     </w:t>
-            </w:r>
-            <w:r>
-              <w:rPr>
-                <w:rFonts w:ascii="Courier New" w:hAnsi="Courier New" w:cs="Courier New"/>
-                <w:sz w:val="20"/>
-                <w:szCs w:val="20"/>
-                <w:lang w:val="en-US"/>
-              </w:rPr>
-              <w:t>mapFunction</w:t>
-            </w:r>
-            <w:r>
-              <w:rPr>
-                <w:rFonts w:ascii="Courier New" w:hAnsi="Courier New" w:cs="Courier New"/>
-                <w:sz w:val="20"/>
-                <w:szCs w:val="20"/>
-                <w:lang w:val="en-US"/>
-              </w:rPr>
-              <w:t>1</w:t>
-            </w:r>
-            <w:r>
-              <w:rPr>
-                <w:rFonts w:ascii="Courier New" w:hAnsi="Courier New" w:cs="Courier New"/>
-                <w:sz w:val="20"/>
-                <w:szCs w:val="20"/>
-                <w:lang w:val="en-US"/>
-              </w:rPr>
-              <w:t>,</w:t>
-            </w:r>
-          </w:p>
-          <w:p>
-            <w:pPr>
-              <w:rPr>
-                <w:rFonts w:ascii="Courier New" w:hAnsi="Courier New" w:cs="Courier New"/>
-                <w:sz w:val="20"/>
-                <w:szCs w:val="20"/>
-                <w:lang w:val="en-US"/>
-              </w:rPr>
-            </w:pPr>
-            <w:r>
-              <w:rPr>
-                <w:rFonts w:ascii="Courier New" w:hAnsi="Courier New" w:cs="Courier New"/>
-                <w:sz w:val="20"/>
-                <w:szCs w:val="20"/>
-                <w:lang w:val="en-US"/>
-              </w:rPr>
-              <w:t xml:space="preserve">                     </w:t>
-            </w:r>
-            <w:r>
-              <w:rPr>
-                <w:rFonts w:ascii="Courier New" w:hAnsi="Courier New" w:cs="Courier New"/>
-                <w:sz w:val="20"/>
-                <w:szCs w:val="20"/>
-                <w:lang w:val="en-US"/>
-              </w:rPr>
-              <w:t>reduceFunc</w:t>
-            </w:r>
-            <w:r>
-              <w:rPr>
-                <w:rFonts w:ascii="Courier New" w:hAnsi="Courier New" w:cs="Courier New"/>
-                <w:sz w:val="20"/>
-                <w:szCs w:val="20"/>
-                <w:lang w:val="en-US"/>
-              </w:rPr>
-              <w:t>tion1</w:t>
-            </w:r>
-            <w:r>
-              <w:rPr>
-                <w:rFonts w:ascii="Courier New" w:hAnsi="Courier New" w:cs="Courier New"/>
-                <w:sz w:val="20"/>
-                <w:szCs w:val="20"/>
-                <w:lang w:val="en-US"/>
-              </w:rPr>
-              <w:t>,</w:t>
-            </w:r>
-          </w:p>
-          <w:p>
-            <w:pPr>
-              <w:rPr>
-                <w:rFonts w:ascii="Courier New" w:hAnsi="Courier New" w:cs="Courier New"/>
-                <w:sz w:val="20"/>
-                <w:szCs w:val="20"/>
-                <w:lang w:val="en-US"/>
-              </w:rPr>
-            </w:pPr>
-            <w:r>
-              <w:rPr>
-                <w:rFonts w:ascii="Courier New" w:hAnsi="Courier New" w:cs="Courier New"/>
-                <w:sz w:val="20"/>
-                <w:szCs w:val="20"/>
-                <w:lang w:val="en-US"/>
-              </w:rPr>
-              <w:t xml:space="preserve">                     { out:</w:t>
-            </w:r>
-            <w:r>
-              <w:rPr>
-                <w:rFonts w:ascii="Courier New" w:hAnsi="Courier New" w:cs="Courier New"/>
-                <w:sz w:val="20"/>
-                <w:szCs w:val="20"/>
-                <w:lang w:val="en-US"/>
-              </w:rPr>
-              <w:t xml:space="preserve"> "</w:t>
-            </w:r>
-            <w:proofErr w:type="spellStart"/>
-            <w:r>
-              <w:rPr>
-                <w:rFonts w:ascii="Courier New" w:hAnsi="Courier New" w:cs="Courier New"/>
-                <w:sz w:val="20"/>
-                <w:szCs w:val="20"/>
-                <w:lang w:val="en-US"/>
-              </w:rPr>
-              <w:t>rating_distribution</w:t>
-            </w:r>
-            <w:proofErr w:type="spellEnd"/>
-            <w:r>
-              <w:rPr>
-                <w:rFonts w:ascii="Courier New" w:hAnsi="Courier New" w:cs="Courier New"/>
-                <w:sz w:val="20"/>
-                <w:szCs w:val="20"/>
-                <w:lang w:val="en-US"/>
-              </w:rPr>
-              <w:t>"</w:t>
-            </w:r>
-            <w:r>
-              <w:rPr>
-                <w:rFonts w:ascii="Courier New" w:hAnsi="Courier New" w:cs="Courier New"/>
-                <w:sz w:val="20"/>
-                <w:szCs w:val="20"/>
-                <w:lang w:val="en-US"/>
-              </w:rPr>
-              <w:t xml:space="preserve">, query: { </w:t>
-            </w:r>
-            <w:r>
-              <w:rPr>
-                <w:rFonts w:ascii="Courier New" w:hAnsi="Courier New" w:cs="Courier New"/>
-                <w:sz w:val="20"/>
-                <w:szCs w:val="20"/>
-                <w:lang w:val="en-US"/>
-              </w:rPr>
-              <w:t>'</w:t>
-            </w:r>
-            <w:proofErr w:type="spellStart"/>
-            <w:r>
-              <w:rPr>
-                <w:rFonts w:ascii="Courier New" w:hAnsi="Courier New" w:cs="Courier New"/>
-                <w:sz w:val="20"/>
-                <w:szCs w:val="20"/>
-                <w:lang w:val="en-US"/>
-              </w:rPr>
-              <w:t>value.occupation</w:t>
-            </w:r>
-            <w:proofErr w:type="spellEnd"/>
-            <w:r>
-              <w:rPr>
-                <w:rFonts w:ascii="Courier New" w:hAnsi="Courier New" w:cs="Courier New"/>
-                <w:sz w:val="20"/>
-                <w:szCs w:val="20"/>
-                <w:lang w:val="en-US"/>
-              </w:rPr>
-              <w:t xml:space="preserve">': 20 </w:t>
+              <w:t xml:space="preserve"> </w:t>
             </w:r>
             <w:r>
               <w:rPr>
@@ -11195,39 +11624,20 @@
               </w:rPr>
               <w:t>}</w:t>
             </w:r>
-            <w:r>
-              <w:rPr>
-                <w:rFonts w:ascii="Courier New" w:hAnsi="Courier New" w:cs="Courier New"/>
-                <w:sz w:val="20"/>
-                <w:szCs w:val="20"/>
-                <w:lang w:val="en-US"/>
-              </w:rPr>
-              <w:t xml:space="preserve"> </w:t>
-            </w:r>
-            <w:r>
-              <w:rPr>
-                <w:rFonts w:ascii="Courier New" w:hAnsi="Courier New" w:cs="Courier New"/>
-                <w:sz w:val="20"/>
-                <w:szCs w:val="20"/>
-                <w:lang w:val="en-US"/>
-              </w:rPr>
-              <w:t>}</w:t>
-            </w:r>
-          </w:p>
-          <w:p>
-            <w:pPr>
-              <w:rPr>
-                <w:lang w:val="en-US"/>
-              </w:rPr>
-            </w:pPr>
-            <w:r>
-              <w:rPr>
-                <w:rFonts w:ascii="Courier New" w:hAnsi="Courier New" w:cs="Courier New"/>
-                <w:sz w:val="20"/>
-                <w:szCs w:val="20"/>
-                <w:lang w:val="en-US"/>
-              </w:rPr>
-              <w:lastRenderedPageBreak/>
+          </w:p>
+          <w:p>
+            <w:pPr>
+              <w:rPr>
+                <w:lang w:val="en-US"/>
+              </w:rPr>
+            </w:pPr>
+            <w:r>
+              <w:rPr>
+                <w:rFonts w:ascii="Courier New" w:hAnsi="Courier New" w:cs="Courier New"/>
+                <w:sz w:val="20"/>
+                <w:szCs w:val="20"/>
+                <w:lang w:val="en-US"/>
+              </w:rPr>
               <w:t xml:space="preserve">                  )</w:t>
             </w:r>
           </w:p>
@@ -11236,6 +11646,9 @@
     </w:tbl>
     <w:p>
       <w:pPr>
+        <w:tabs>
+          <w:tab w:val="left" w:pos="3631"/>
+        </w:tabs>
         <w:spacing w:after="0"/>
         <w:rPr>
           <w:lang w:val="en-US"/>
@@ -11246,105 +11659,21 @@
           <w:lang w:val="en-US"/>
         </w:rPr>
         <w:lastRenderedPageBreak/>
-        <w:t>Unfortunately this does not work!!!</w:t>
-      </w:r>
-    </w:p>
-    <w:p>
-      <w:pPr>
-        <w:pStyle w:val="Overskrift1"/>
-        <w:rPr>
-          <w:lang w:val="en-US"/>
-        </w:rPr>
-      </w:pPr>
-      <w:r>
-        <w:rPr>
-          <w:lang w:val="en-US"/>
-        </w:rPr>
-        <w:t xml:space="preserve">The </w:t>
-      </w:r>
-      <w:proofErr w:type="spellStart"/>
-      <w:r>
-        <w:rPr>
-          <w:lang w:val="en-US"/>
-        </w:rPr>
-        <w:t>MovieLens</w:t>
-      </w:r>
-      <w:proofErr w:type="spellEnd"/>
-      <w:r>
-        <w:rPr>
-          <w:lang w:val="en-US"/>
-        </w:rPr>
-        <w:t xml:space="preserve"> data is obviously normalized and thus the worst possible format for a document-based </w:t>
-      </w:r>
-      <w:proofErr w:type="spellStart"/>
-      <w:r>
-        <w:rPr>
-          <w:lang w:val="en-US"/>
-        </w:rPr>
-        <w:t>NoSQL</w:t>
-      </w:r>
-      <w:proofErr w:type="spellEnd"/>
-      <w:r>
-        <w:rPr>
-          <w:lang w:val="en-US"/>
-        </w:rPr>
-        <w:t xml:space="preserve"> database. Design a new 'schema' in JSON that would be much more </w:t>
-      </w:r>
-      <w:proofErr w:type="spellStart"/>
-      <w:r>
-        <w:rPr>
-          <w:lang w:val="en-US"/>
-        </w:rPr>
-        <w:t>effecient</w:t>
-      </w:r>
-      <w:proofErr w:type="spellEnd"/>
-      <w:r>
-        <w:rPr>
-          <w:lang w:val="en-US"/>
-        </w:rPr>
-        <w:t xml:space="preserve"> for Mongo.</w:t>
-      </w:r>
-      <w:bookmarkEnd w:id="10"/>
-    </w:p>
-    <w:p>
-      <w:pPr>
-        <w:spacing w:after="0"/>
-      </w:pPr>
-      <w:r>
-        <w:t xml:space="preserve">I </w:t>
-      </w:r>
-      <w:proofErr w:type="spellStart"/>
-      <w:r>
-        <w:t>Mongo</w:t>
-      </w:r>
-      <w:proofErr w:type="spellEnd"/>
-      <w:r>
-        <w:t xml:space="preserve"> er der n</w:t>
-      </w:r>
-      <w:r>
-        <w:t xml:space="preserve">aturligvis ingen skemaer </w:t>
-      </w:r>
-      <w:r>
-        <w:sym w:font="Wingdings" w:char="F04A"/>
-      </w:r>
-      <w:r>
-        <w:t xml:space="preserve">, men for at gøre det sår effektivt så muligt i </w:t>
-      </w:r>
-      <w:proofErr w:type="spellStart"/>
-      <w:r>
-        <w:t>Mongo</w:t>
-      </w:r>
-      <w:proofErr w:type="spellEnd"/>
-      <w:r>
-        <w:t xml:space="preserve"> skal man have det hele i en </w:t>
-      </w:r>
-      <w:proofErr w:type="spellStart"/>
-      <w:r>
-        <w:t>collection</w:t>
-      </w:r>
-      <w:proofErr w:type="spellEnd"/>
-      <w:r>
-        <w:t xml:space="preserve">. </w:t>
+        <w:t xml:space="preserve">Success! The distribution if </w:t>
+      </w:r>
+      <w:proofErr w:type="gramStart"/>
+      <w:r>
+        <w:rPr>
+          <w:lang w:val="en-US"/>
+        </w:rPr>
+        <w:t>ratings by writers of The Rock is</w:t>
+      </w:r>
+      <w:proofErr w:type="gramEnd"/>
+      <w:r>
+        <w:rPr>
+          <w:lang w:val="en-US"/>
+        </w:rPr>
+        <w:t>:</w:t>
       </w:r>
     </w:p>
     <w:tbl>
@@ -11363,417 +11692,232 @@
           </w:tcPr>
           <w:p>
             <w:pPr>
-              <w:rPr>
-                <w:rFonts w:ascii="Courier New" w:hAnsi="Courier New" w:cs="Courier New"/>
-                <w:sz w:val="20"/>
-                <w:szCs w:val="20"/>
-                <w:lang w:val="en-US"/>
-              </w:rPr>
-            </w:pPr>
-            <w:r>
-              <w:rPr>
-                <w:rFonts w:ascii="Courier New" w:hAnsi="Courier New" w:cs="Courier New"/>
-                <w:sz w:val="20"/>
-                <w:szCs w:val="20"/>
-                <w:lang w:val="en-US"/>
-              </w:rPr>
-              <w:t>Ratings: { "_id"</w:t>
-            </w:r>
-            <w:r>
-              <w:rPr>
-                <w:rFonts w:ascii="Courier New" w:hAnsi="Courier New" w:cs="Courier New"/>
-                <w:sz w:val="20"/>
-                <w:szCs w:val="20"/>
-                <w:lang w:val="en-US"/>
-              </w:rPr>
-              <w:t>, "</w:t>
-            </w:r>
-            <w:proofErr w:type="spellStart"/>
-            <w:r>
-              <w:rPr>
-                <w:rFonts w:ascii="Courier New" w:hAnsi="Courier New" w:cs="Courier New"/>
-                <w:sz w:val="20"/>
-                <w:szCs w:val="20"/>
-                <w:lang w:val="en-US"/>
-              </w:rPr>
-              <w:t>movie_id</w:t>
-            </w:r>
-            <w:proofErr w:type="spellEnd"/>
-            <w:r>
-              <w:rPr>
-                <w:rFonts w:ascii="Courier New" w:hAnsi="Courier New" w:cs="Courier New"/>
-                <w:sz w:val="20"/>
-                <w:szCs w:val="20"/>
-                <w:lang w:val="en-US"/>
-              </w:rPr>
-              <w:t>" : 733, "</w:t>
-            </w:r>
-            <w:proofErr w:type="spellStart"/>
-            <w:r>
-              <w:rPr>
-                <w:rFonts w:ascii="Courier New" w:hAnsi="Courier New" w:cs="Courier New"/>
-                <w:sz w:val="20"/>
-                <w:szCs w:val="20"/>
-                <w:lang w:val="en-US"/>
-              </w:rPr>
-              <w:t>user_id</w:t>
-            </w:r>
-            <w:proofErr w:type="spellEnd"/>
-            <w:r>
-              <w:rPr>
-                <w:rFonts w:ascii="Courier New" w:hAnsi="Courier New" w:cs="Courier New"/>
-                <w:sz w:val="20"/>
-                <w:szCs w:val="20"/>
-                <w:lang w:val="en-US"/>
-              </w:rPr>
-              <w:t>" : 1, "rating" : 3 }</w:t>
-            </w:r>
-          </w:p>
-          <w:p>
-            <w:pPr>
-              <w:rPr>
-                <w:rFonts w:ascii="Courier New" w:hAnsi="Courier New" w:cs="Courier New"/>
-                <w:sz w:val="20"/>
-                <w:szCs w:val="20"/>
-                <w:lang w:val="en-US"/>
-              </w:rPr>
-            </w:pPr>
-            <w:r>
-              <w:rPr>
-                <w:rFonts w:ascii="Courier New" w:hAnsi="Courier New" w:cs="Courier New"/>
-                <w:sz w:val="20"/>
-                <w:szCs w:val="20"/>
-                <w:lang w:val="en-US"/>
-              </w:rPr>
-              <w:t xml:space="preserve">Movies: </w:t>
-            </w:r>
-            <w:r>
-              <w:rPr>
-                <w:rFonts w:ascii="Courier New" w:hAnsi="Courier New" w:cs="Courier New"/>
-                <w:sz w:val="20"/>
-                <w:szCs w:val="20"/>
-                <w:lang w:val="en-US"/>
-              </w:rPr>
-              <w:t>{ " _id" : 20, "title" : "Money Train (1995)", "genres" : "Action" }</w:t>
-            </w:r>
-          </w:p>
-          <w:p>
-            <w:pPr>
-              <w:rPr>
-                <w:rFonts w:ascii="Courier New" w:hAnsi="Courier New" w:cs="Courier New"/>
-                <w:sz w:val="20"/>
-                <w:szCs w:val="20"/>
-                <w:lang w:val="en-US"/>
-              </w:rPr>
-            </w:pPr>
-            <w:r>
-              <w:rPr>
-                <w:rFonts w:ascii="Courier New" w:hAnsi="Courier New" w:cs="Courier New"/>
-                <w:sz w:val="20"/>
-                <w:szCs w:val="20"/>
-                <w:lang w:val="en-US"/>
-              </w:rPr>
-              <w:t xml:space="preserve">Users: </w:t>
-            </w:r>
-            <w:r>
-              <w:rPr>
-                <w:rFonts w:ascii="Courier New" w:hAnsi="Courier New" w:cs="Courier New"/>
-                <w:sz w:val="20"/>
-                <w:szCs w:val="20"/>
-                <w:lang w:val="en-US"/>
-              </w:rPr>
-              <w:t>{ "_id" : 20, "gender" : "M", "age" : 25, "occupation" : 14, "</w:t>
-            </w:r>
-            <w:proofErr w:type="spellStart"/>
-            <w:r>
-              <w:rPr>
-                <w:rFonts w:ascii="Courier New" w:hAnsi="Courier New" w:cs="Courier New"/>
-                <w:sz w:val="20"/>
-                <w:szCs w:val="20"/>
-                <w:lang w:val="en-US"/>
-              </w:rPr>
-              <w:t>zip_code</w:t>
-            </w:r>
-            <w:proofErr w:type="spellEnd"/>
-            <w:r>
-              <w:rPr>
-                <w:rFonts w:ascii="Courier New" w:hAnsi="Courier New" w:cs="Courier New"/>
-                <w:sz w:val="20"/>
-                <w:szCs w:val="20"/>
-                <w:lang w:val="en-US"/>
-              </w:rPr>
-              <w:t>" : "55113" }</w:t>
-            </w:r>
-          </w:p>
-          <w:p>
-            <w:pPr>
-              <w:rPr>
-                <w:rFonts w:ascii="Courier New" w:hAnsi="Courier New" w:cs="Courier New"/>
-                <w:sz w:val="20"/>
-                <w:szCs w:val="20"/>
-                <w:lang w:val="en-US"/>
-              </w:rPr>
-            </w:pPr>
-          </w:p>
-          <w:p>
-            <w:pPr>
-              <w:rPr>
-                <w:rFonts w:ascii="Courier New" w:hAnsi="Courier New" w:cs="Courier New"/>
-                <w:sz w:val="20"/>
-                <w:szCs w:val="20"/>
-                <w:lang w:val="en-US"/>
-              </w:rPr>
-            </w:pPr>
-            <w:r>
-              <w:rPr>
-                <w:rFonts w:ascii="Courier New" w:hAnsi="Courier New" w:cs="Courier New"/>
-                <w:sz w:val="20"/>
-                <w:szCs w:val="20"/>
-                <w:lang w:val="en-US"/>
-              </w:rPr>
-              <w:t>Combined to:</w:t>
-            </w:r>
-          </w:p>
-          <w:p>
-            <w:pPr>
-              <w:rPr>
-                <w:rFonts w:ascii="Courier New" w:hAnsi="Courier New" w:cs="Courier New"/>
-                <w:sz w:val="20"/>
-                <w:szCs w:val="20"/>
-                <w:lang w:val="en-US"/>
-              </w:rPr>
-            </w:pPr>
-          </w:p>
-          <w:p>
-            <w:pPr>
-              <w:rPr>
-                <w:rFonts w:ascii="Courier New" w:hAnsi="Courier New" w:cs="Courier New"/>
-                <w:sz w:val="20"/>
-                <w:szCs w:val="20"/>
-                <w:lang w:val="en-US"/>
-              </w:rPr>
-            </w:pPr>
-            <w:r>
-              <w:rPr>
-                <w:rFonts w:ascii="Courier New" w:hAnsi="Courier New" w:cs="Courier New"/>
-                <w:sz w:val="20"/>
-                <w:szCs w:val="20"/>
-                <w:lang w:val="en-US"/>
-              </w:rPr>
-              <w:t>{ "_id", "</w:t>
-            </w:r>
-            <w:proofErr w:type="spellStart"/>
-            <w:r>
-              <w:rPr>
-                <w:rFonts w:ascii="Courier New" w:hAnsi="Courier New" w:cs="Courier New"/>
-                <w:sz w:val="20"/>
-                <w:szCs w:val="20"/>
-                <w:lang w:val="en-US"/>
-              </w:rPr>
-              <w:t>movie_id</w:t>
-            </w:r>
-            <w:proofErr w:type="spellEnd"/>
-            <w:r>
-              <w:rPr>
-                <w:rFonts w:ascii="Courier New" w:hAnsi="Courier New" w:cs="Courier New"/>
-                <w:sz w:val="20"/>
-                <w:szCs w:val="20"/>
-                <w:lang w:val="en-US"/>
-              </w:rPr>
-              <w:t>"</w:t>
-            </w:r>
-            <w:r>
-              <w:rPr>
-                <w:rFonts w:ascii="Courier New" w:hAnsi="Courier New" w:cs="Courier New"/>
-                <w:sz w:val="20"/>
-                <w:szCs w:val="20"/>
-                <w:lang w:val="en-US"/>
-              </w:rPr>
-              <w:t>, "</w:t>
-            </w:r>
-            <w:r>
-              <w:rPr>
-                <w:rFonts w:ascii="Courier New" w:hAnsi="Courier New" w:cs="Courier New"/>
-                <w:sz w:val="20"/>
-                <w:szCs w:val="20"/>
-                <w:lang w:val="en-US"/>
-              </w:rPr>
-              <w:t>title</w:t>
-            </w:r>
-            <w:r>
-              <w:rPr>
-                <w:rFonts w:ascii="Courier New" w:hAnsi="Courier New" w:cs="Courier New"/>
-                <w:sz w:val="20"/>
-                <w:szCs w:val="20"/>
-                <w:lang w:val="en-US"/>
-              </w:rPr>
-              <w:t>"</w:t>
-            </w:r>
-            <w:r>
-              <w:rPr>
-                <w:rFonts w:ascii="Courier New" w:hAnsi="Courier New" w:cs="Courier New"/>
-                <w:sz w:val="20"/>
-                <w:szCs w:val="20"/>
-                <w:lang w:val="en-US"/>
-              </w:rPr>
-              <w:t xml:space="preserve">, </w:t>
-            </w:r>
-            <w:r>
-              <w:rPr>
-                <w:rFonts w:ascii="Courier New" w:hAnsi="Courier New" w:cs="Courier New"/>
-                <w:sz w:val="20"/>
-                <w:szCs w:val="20"/>
-                <w:lang w:val="en-US"/>
-              </w:rPr>
-              <w:t>"genres"</w:t>
-            </w:r>
-            <w:r>
-              <w:rPr>
-                <w:rFonts w:ascii="Courier New" w:hAnsi="Courier New" w:cs="Courier New"/>
-                <w:sz w:val="20"/>
-                <w:szCs w:val="20"/>
-                <w:lang w:val="en-US"/>
-              </w:rPr>
-              <w:t xml:space="preserve">, </w:t>
-            </w:r>
-            <w:r>
-              <w:rPr>
-                <w:rFonts w:ascii="Courier New" w:hAnsi="Courier New" w:cs="Courier New"/>
-                <w:sz w:val="20"/>
-                <w:szCs w:val="20"/>
-                <w:lang w:val="en-US"/>
-              </w:rPr>
-              <w:t>"</w:t>
-            </w:r>
-            <w:proofErr w:type="spellStart"/>
-            <w:r>
-              <w:rPr>
-                <w:rFonts w:ascii="Courier New" w:hAnsi="Courier New" w:cs="Courier New"/>
-                <w:sz w:val="20"/>
-                <w:szCs w:val="20"/>
-                <w:lang w:val="en-US"/>
-              </w:rPr>
-              <w:t>user_id</w:t>
-            </w:r>
-            <w:proofErr w:type="spellEnd"/>
-            <w:r>
-              <w:rPr>
-                <w:rFonts w:ascii="Courier New" w:hAnsi="Courier New" w:cs="Courier New"/>
-                <w:sz w:val="20"/>
-                <w:szCs w:val="20"/>
-                <w:lang w:val="en-US"/>
-              </w:rPr>
-              <w:t>"</w:t>
-            </w:r>
-            <w:r>
-              <w:rPr>
-                <w:rFonts w:ascii="Courier New" w:hAnsi="Courier New" w:cs="Courier New"/>
-                <w:sz w:val="20"/>
-                <w:szCs w:val="20"/>
-                <w:lang w:val="en-US"/>
-              </w:rPr>
-              <w:t xml:space="preserve">, </w:t>
-            </w:r>
-            <w:r>
-              <w:rPr>
-                <w:rFonts w:ascii="Courier New" w:hAnsi="Courier New" w:cs="Courier New"/>
-                <w:sz w:val="20"/>
-                <w:szCs w:val="20"/>
-                <w:lang w:val="en-US"/>
-              </w:rPr>
-              <w:t>"gender"</w:t>
-            </w:r>
-            <w:r>
-              <w:rPr>
-                <w:rFonts w:ascii="Courier New" w:hAnsi="Courier New" w:cs="Courier New"/>
-                <w:sz w:val="20"/>
-                <w:szCs w:val="20"/>
-                <w:lang w:val="en-US"/>
-              </w:rPr>
-              <w:t xml:space="preserve">, </w:t>
-            </w:r>
-            <w:r>
-              <w:rPr>
-                <w:rFonts w:ascii="Courier New" w:hAnsi="Courier New" w:cs="Courier New"/>
-                <w:sz w:val="20"/>
-                <w:szCs w:val="20"/>
-                <w:lang w:val="en-US"/>
-              </w:rPr>
-              <w:t>"age"</w:t>
-            </w:r>
-            <w:r>
-              <w:rPr>
-                <w:rFonts w:ascii="Courier New" w:hAnsi="Courier New" w:cs="Courier New"/>
-                <w:sz w:val="20"/>
-                <w:szCs w:val="20"/>
-                <w:lang w:val="en-US"/>
-              </w:rPr>
-              <w:t xml:space="preserve">, </w:t>
-            </w:r>
-            <w:r>
-              <w:rPr>
-                <w:rFonts w:ascii="Courier New" w:hAnsi="Courier New" w:cs="Courier New"/>
-                <w:sz w:val="20"/>
-                <w:szCs w:val="20"/>
-                <w:lang w:val="en-US"/>
-              </w:rPr>
-              <w:t>"occupation"</w:t>
-            </w:r>
-            <w:r>
-              <w:rPr>
-                <w:rFonts w:ascii="Courier New" w:hAnsi="Courier New" w:cs="Courier New"/>
-                <w:sz w:val="20"/>
-                <w:szCs w:val="20"/>
-                <w:lang w:val="en-US"/>
-              </w:rPr>
-              <w:t xml:space="preserve">, </w:t>
-            </w:r>
-            <w:r>
-              <w:rPr>
-                <w:rFonts w:ascii="Courier New" w:hAnsi="Courier New" w:cs="Courier New"/>
-                <w:sz w:val="20"/>
-                <w:szCs w:val="20"/>
-                <w:lang w:val="en-US"/>
-              </w:rPr>
-              <w:t>"</w:t>
-            </w:r>
-            <w:proofErr w:type="spellStart"/>
-            <w:r>
-              <w:rPr>
-                <w:rFonts w:ascii="Courier New" w:hAnsi="Courier New" w:cs="Courier New"/>
-                <w:sz w:val="20"/>
-                <w:szCs w:val="20"/>
-                <w:lang w:val="en-US"/>
-              </w:rPr>
-              <w:t>zip_code</w:t>
-            </w:r>
-            <w:proofErr w:type="spellEnd"/>
-            <w:r>
-              <w:rPr>
-                <w:rFonts w:ascii="Courier New" w:hAnsi="Courier New" w:cs="Courier New"/>
-                <w:sz w:val="20"/>
-                <w:szCs w:val="20"/>
-                <w:lang w:val="en-US"/>
-              </w:rPr>
-              <w:t>"</w:t>
-            </w:r>
-            <w:r>
-              <w:rPr>
-                <w:rFonts w:ascii="Courier New" w:hAnsi="Courier New" w:cs="Courier New"/>
-                <w:sz w:val="20"/>
-                <w:szCs w:val="20"/>
-                <w:lang w:val="en-US"/>
-              </w:rPr>
-              <w:t xml:space="preserve">, </w:t>
-            </w:r>
-            <w:r>
-              <w:rPr>
-                <w:rFonts w:ascii="Courier New" w:hAnsi="Courier New" w:cs="Courier New"/>
-                <w:sz w:val="20"/>
-                <w:szCs w:val="20"/>
-                <w:lang w:val="en-US"/>
-              </w:rPr>
-              <w:t>"rating" }</w:t>
+              <w:tabs>
+                <w:tab w:val="left" w:pos="3631"/>
+              </w:tabs>
+              <w:rPr>
+                <w:lang w:val="en-US"/>
+              </w:rPr>
+            </w:pPr>
+            <w:r>
+              <w:rPr>
+                <w:lang w:val="en-US"/>
+              </w:rPr>
+              <w:t>{</w:t>
+            </w:r>
+          </w:p>
+          <w:p>
+            <w:pPr>
+              <w:tabs>
+                <w:tab w:val="left" w:pos="3631"/>
+              </w:tabs>
+              <w:rPr>
+                <w:lang w:val="en-US"/>
+              </w:rPr>
+            </w:pPr>
+            <w:r>
+              <w:rPr>
+                <w:lang w:val="en-US"/>
+              </w:rPr>
+              <w:t xml:space="preserve">  </w:t>
+            </w:r>
+            <w:r>
+              <w:rPr>
+                <w:lang w:val="en-US"/>
+              </w:rPr>
+              <w:t>"_id" : 20,</w:t>
+            </w:r>
+          </w:p>
+          <w:p>
+            <w:pPr>
+              <w:tabs>
+                <w:tab w:val="left" w:pos="3631"/>
+              </w:tabs>
+              <w:rPr>
+                <w:lang w:val="en-US"/>
+              </w:rPr>
+            </w:pPr>
+            <w:r>
+              <w:rPr>
+                <w:lang w:val="en-US"/>
+              </w:rPr>
+              <w:t xml:space="preserve">  </w:t>
+            </w:r>
+            <w:r>
+              <w:rPr>
+                <w:lang w:val="en-US"/>
+              </w:rPr>
+              <w:t>"value" : {</w:t>
+            </w:r>
+          </w:p>
+          <w:p>
+            <w:pPr>
+              <w:tabs>
+                <w:tab w:val="left" w:pos="3631"/>
+              </w:tabs>
+              <w:rPr>
+                <w:lang w:val="en-US"/>
+              </w:rPr>
+            </w:pPr>
+            <w:r>
+              <w:rPr>
+                <w:lang w:val="en-US"/>
+              </w:rPr>
+              <w:t xml:space="preserve">    </w:t>
+            </w:r>
+            <w:r>
+              <w:rPr>
+                <w:lang w:val="en-US"/>
+              </w:rPr>
+              <w:t>"ratings" : [</w:t>
+            </w:r>
+          </w:p>
+          <w:p>
+            <w:pPr>
+              <w:tabs>
+                <w:tab w:val="left" w:pos="3631"/>
+              </w:tabs>
+              <w:rPr>
+                <w:lang w:val="en-US"/>
+              </w:rPr>
+            </w:pPr>
+            <w:r>
+              <w:rPr>
+                <w:lang w:val="en-US"/>
+              </w:rPr>
+              <w:t xml:space="preserve">                         </w:t>
+            </w:r>
+            <w:r>
+              <w:rPr>
+                <w:lang w:val="en-US"/>
+              </w:rPr>
+              <w:t>4,</w:t>
+            </w:r>
+          </w:p>
+          <w:p>
+            <w:pPr>
+              <w:tabs>
+                <w:tab w:val="left" w:pos="3631"/>
+              </w:tabs>
+              <w:rPr>
+                <w:lang w:val="en-US"/>
+              </w:rPr>
+            </w:pPr>
+            <w:r>
+              <w:rPr>
+                <w:lang w:val="en-US"/>
+              </w:rPr>
+              <w:t xml:space="preserve">                         </w:t>
+            </w:r>
+            <w:r>
+              <w:rPr>
+                <w:lang w:val="en-US"/>
+              </w:rPr>
+              <w:t>7,</w:t>
+            </w:r>
+          </w:p>
+          <w:p>
+            <w:pPr>
+              <w:tabs>
+                <w:tab w:val="left" w:pos="3631"/>
+              </w:tabs>
+              <w:rPr>
+                <w:lang w:val="en-US"/>
+              </w:rPr>
+            </w:pPr>
+            <w:r>
+              <w:rPr>
+                <w:lang w:val="en-US"/>
+              </w:rPr>
+              <w:t xml:space="preserve">                         </w:t>
+            </w:r>
+            <w:r>
+              <w:rPr>
+                <w:lang w:val="en-US"/>
+              </w:rPr>
+              <w:t>15,</w:t>
+            </w:r>
+          </w:p>
+          <w:p>
+            <w:pPr>
+              <w:tabs>
+                <w:tab w:val="left" w:pos="3631"/>
+              </w:tabs>
+              <w:rPr>
+                <w:lang w:val="en-US"/>
+              </w:rPr>
+            </w:pPr>
+            <w:r>
+              <w:rPr>
+                <w:lang w:val="en-US"/>
+              </w:rPr>
+              <w:t xml:space="preserve">                         </w:t>
+            </w:r>
+            <w:r>
+              <w:rPr>
+                <w:lang w:val="en-US"/>
+              </w:rPr>
+              <w:t>18,</w:t>
+            </w:r>
+          </w:p>
+          <w:p>
+            <w:pPr>
+              <w:tabs>
+                <w:tab w:val="left" w:pos="3631"/>
+              </w:tabs>
+              <w:rPr>
+                <w:lang w:val="en-US"/>
+              </w:rPr>
+            </w:pPr>
+            <w:r>
+              <w:rPr>
+                <w:lang w:val="en-US"/>
+              </w:rPr>
+              <w:t xml:space="preserve">                         </w:t>
+            </w:r>
+            <w:r>
+              <w:rPr>
+                <w:lang w:val="en-US"/>
+              </w:rPr>
+              <w:t>9</w:t>
+            </w:r>
+          </w:p>
+          <w:p>
+            <w:pPr>
+              <w:tabs>
+                <w:tab w:val="left" w:pos="3631"/>
+              </w:tabs>
+              <w:rPr>
+                <w:lang w:val="en-US"/>
+              </w:rPr>
+            </w:pPr>
+            <w:r>
+              <w:rPr>
+                <w:lang w:val="en-US"/>
+              </w:rPr>
+              <w:t xml:space="preserve">                        </w:t>
+            </w:r>
+            <w:r>
+              <w:rPr>
+                <w:lang w:val="en-US"/>
+              </w:rPr>
+              <w:t>]</w:t>
+            </w:r>
+          </w:p>
+          <w:p>
+            <w:pPr>
+              <w:tabs>
+                <w:tab w:val="left" w:pos="3631"/>
+              </w:tabs>
+              <w:rPr>
+                <w:lang w:val="en-US"/>
+              </w:rPr>
+            </w:pPr>
+            <w:r>
+              <w:rPr>
+                <w:lang w:val="en-US"/>
+              </w:rPr>
+              <w:t>}</w:t>
             </w:r>
           </w:p>
         </w:tc>
@@ -11781,6 +11925,784 @@
     </w:tbl>
     <w:p>
       <w:pPr>
+        <w:tabs>
+          <w:tab w:val="left" w:pos="3631"/>
+        </w:tabs>
+        <w:spacing w:after="0"/>
+        <w:rPr>
+          <w:lang w:val="en-US"/>
+        </w:rPr>
+      </w:pPr>
+      <w:r>
+        <w:rPr>
+          <w:lang w:val="en-US"/>
+        </w:rPr>
+        <w:t>Or:</w:t>
+      </w:r>
+    </w:p>
+    <w:tbl>
+      <w:tblPr>
+        <w:tblStyle w:val="Tabel-Gitter"/>
+        <w:tblW w:w="0" w:type="auto"/>
+        <w:tblLook w:val="04A0"/>
+      </w:tblPr>
+      <w:tblGrid>
+        <w:gridCol w:w="1526"/>
+        <w:gridCol w:w="567"/>
+      </w:tblGrid>
+      <w:tr>
+        <w:tc>
+          <w:tcPr>
+            <w:tcW w:w="1526" w:type="dxa"/>
+          </w:tcPr>
+          <w:p>
+            <w:pPr>
+              <w:tabs>
+                <w:tab w:val="left" w:pos="3631"/>
+              </w:tabs>
+              <w:rPr>
+                <w:lang w:val="en-US"/>
+              </w:rPr>
+            </w:pPr>
+            <w:r>
+              <w:rPr>
+                <w:lang w:val="en-US"/>
+              </w:rPr>
+              <w:t>Rating 1</w:t>
+            </w:r>
+          </w:p>
+        </w:tc>
+        <w:tc>
+          <w:tcPr>
+            <w:tcW w:w="567" w:type="dxa"/>
+          </w:tcPr>
+          <w:p>
+            <w:pPr>
+              <w:tabs>
+                <w:tab w:val="left" w:pos="3631"/>
+              </w:tabs>
+              <w:rPr>
+                <w:lang w:val="en-US"/>
+              </w:rPr>
+            </w:pPr>
+            <w:r>
+              <w:rPr>
+                <w:lang w:val="en-US"/>
+              </w:rPr>
+              <w:t>4</w:t>
+            </w:r>
+          </w:p>
+        </w:tc>
+      </w:tr>
+      <w:tr>
+        <w:tc>
+          <w:tcPr>
+            <w:tcW w:w="1526" w:type="dxa"/>
+          </w:tcPr>
+          <w:p>
+            <w:pPr>
+              <w:tabs>
+                <w:tab w:val="left" w:pos="3631"/>
+              </w:tabs>
+              <w:rPr>
+                <w:lang w:val="en-US"/>
+              </w:rPr>
+            </w:pPr>
+            <w:r>
+              <w:rPr>
+                <w:lang w:val="en-US"/>
+              </w:rPr>
+              <w:t>Rating 2</w:t>
+            </w:r>
+          </w:p>
+        </w:tc>
+        <w:tc>
+          <w:tcPr>
+            <w:tcW w:w="567" w:type="dxa"/>
+          </w:tcPr>
+          <w:p>
+            <w:pPr>
+              <w:tabs>
+                <w:tab w:val="left" w:pos="3631"/>
+              </w:tabs>
+              <w:rPr>
+                <w:lang w:val="en-US"/>
+              </w:rPr>
+            </w:pPr>
+            <w:r>
+              <w:rPr>
+                <w:lang w:val="en-US"/>
+              </w:rPr>
+              <w:t>7</w:t>
+            </w:r>
+          </w:p>
+        </w:tc>
+      </w:tr>
+      <w:tr>
+        <w:tc>
+          <w:tcPr>
+            <w:tcW w:w="1526" w:type="dxa"/>
+          </w:tcPr>
+          <w:p>
+            <w:pPr>
+              <w:tabs>
+                <w:tab w:val="left" w:pos="3631"/>
+              </w:tabs>
+              <w:rPr>
+                <w:lang w:val="en-US"/>
+              </w:rPr>
+            </w:pPr>
+            <w:r>
+              <w:rPr>
+                <w:lang w:val="en-US"/>
+              </w:rPr>
+              <w:t>Rating 3</w:t>
+            </w:r>
+          </w:p>
+        </w:tc>
+        <w:tc>
+          <w:tcPr>
+            <w:tcW w:w="567" w:type="dxa"/>
+          </w:tcPr>
+          <w:p>
+            <w:pPr>
+              <w:tabs>
+                <w:tab w:val="left" w:pos="3631"/>
+              </w:tabs>
+              <w:rPr>
+                <w:lang w:val="en-US"/>
+              </w:rPr>
+            </w:pPr>
+            <w:r>
+              <w:rPr>
+                <w:lang w:val="en-US"/>
+              </w:rPr>
+              <w:t>15</w:t>
+            </w:r>
+          </w:p>
+        </w:tc>
+      </w:tr>
+      <w:tr>
+        <w:tc>
+          <w:tcPr>
+            <w:tcW w:w="1526" w:type="dxa"/>
+          </w:tcPr>
+          <w:p>
+            <w:pPr>
+              <w:tabs>
+                <w:tab w:val="left" w:pos="3631"/>
+              </w:tabs>
+              <w:rPr>
+                <w:lang w:val="en-US"/>
+              </w:rPr>
+            </w:pPr>
+            <w:r>
+              <w:rPr>
+                <w:lang w:val="en-US"/>
+              </w:rPr>
+              <w:t>Rating 4</w:t>
+            </w:r>
+          </w:p>
+        </w:tc>
+        <w:tc>
+          <w:tcPr>
+            <w:tcW w:w="567" w:type="dxa"/>
+          </w:tcPr>
+          <w:p>
+            <w:pPr>
+              <w:tabs>
+                <w:tab w:val="left" w:pos="3631"/>
+              </w:tabs>
+              <w:rPr>
+                <w:lang w:val="en-US"/>
+              </w:rPr>
+            </w:pPr>
+            <w:r>
+              <w:rPr>
+                <w:lang w:val="en-US"/>
+              </w:rPr>
+              <w:t>18</w:t>
+            </w:r>
+          </w:p>
+        </w:tc>
+      </w:tr>
+      <w:tr>
+        <w:tc>
+          <w:tcPr>
+            <w:tcW w:w="1526" w:type="dxa"/>
+          </w:tcPr>
+          <w:p>
+            <w:pPr>
+              <w:tabs>
+                <w:tab w:val="left" w:pos="3631"/>
+              </w:tabs>
+              <w:rPr>
+                <w:lang w:val="en-US"/>
+              </w:rPr>
+            </w:pPr>
+            <w:r>
+              <w:rPr>
+                <w:lang w:val="en-US"/>
+              </w:rPr>
+              <w:t>Rating 5</w:t>
+            </w:r>
+          </w:p>
+        </w:tc>
+        <w:tc>
+          <w:tcPr>
+            <w:tcW w:w="567" w:type="dxa"/>
+          </w:tcPr>
+          <w:p>
+            <w:pPr>
+              <w:tabs>
+                <w:tab w:val="left" w:pos="3631"/>
+              </w:tabs>
+              <w:rPr>
+                <w:lang w:val="en-US"/>
+              </w:rPr>
+            </w:pPr>
+            <w:r>
+              <w:rPr>
+                <w:lang w:val="en-US"/>
+              </w:rPr>
+              <w:t>9</w:t>
+            </w:r>
+          </w:p>
+        </w:tc>
+      </w:tr>
+    </w:tbl>
+    <w:p>
+      <w:pPr>
+        <w:pStyle w:val="Overskrift1"/>
+        <w:rPr>
+          <w:lang w:val="en-US"/>
+        </w:rPr>
+      </w:pPr>
+      <w:r>
+        <w:rPr>
+          <w:lang w:val="en-US"/>
+        </w:rPr>
+        <w:t xml:space="preserve">The </w:t>
+      </w:r>
+      <w:proofErr w:type="spellStart"/>
+      <w:r>
+        <w:rPr>
+          <w:lang w:val="en-US"/>
+        </w:rPr>
+        <w:t>MovieLens</w:t>
+      </w:r>
+      <w:proofErr w:type="spellEnd"/>
+      <w:r>
+        <w:rPr>
+          <w:lang w:val="en-US"/>
+        </w:rPr>
+        <w:t xml:space="preserve"> data is obviously normalized and thus the worst possible format for a document-based </w:t>
+      </w:r>
+      <w:proofErr w:type="spellStart"/>
+      <w:r>
+        <w:rPr>
+          <w:lang w:val="en-US"/>
+        </w:rPr>
+        <w:t>NoSQL</w:t>
+      </w:r>
+      <w:proofErr w:type="spellEnd"/>
+      <w:r>
+        <w:rPr>
+          <w:lang w:val="en-US"/>
+        </w:rPr>
+        <w:t xml:space="preserve"> database. Design a new 'schema' in JSON that would be much more </w:t>
+      </w:r>
+      <w:proofErr w:type="spellStart"/>
+      <w:r>
+        <w:rPr>
+          <w:lang w:val="en-US"/>
+        </w:rPr>
+        <w:t>effecient</w:t>
+      </w:r>
+      <w:proofErr w:type="spellEnd"/>
+      <w:r>
+        <w:rPr>
+          <w:lang w:val="en-US"/>
+        </w:rPr>
+        <w:t xml:space="preserve"> for Mongo.</w:t>
+      </w:r>
+      <w:bookmarkEnd w:id="10"/>
+    </w:p>
+    <w:p>
+      <w:pPr>
+        <w:spacing w:after="0"/>
+      </w:pPr>
+      <w:r>
+        <w:t xml:space="preserve">I </w:t>
+      </w:r>
+      <w:proofErr w:type="spellStart"/>
+      <w:r>
+        <w:t>Mongo</w:t>
+      </w:r>
+      <w:proofErr w:type="spellEnd"/>
+      <w:r>
+        <w:t xml:space="preserve"> er der n</w:t>
+      </w:r>
+      <w:r>
+        <w:t xml:space="preserve">aturligvis ingen skemaer </w:t>
+      </w:r>
+      <w:r>
+        <w:sym w:font="Wingdings" w:char="F04A"/>
+      </w:r>
+      <w:r>
+        <w:t xml:space="preserve">, men for at gøre det sår effektivt så muligt i </w:t>
+      </w:r>
+      <w:proofErr w:type="spellStart"/>
+      <w:r>
+        <w:t>Mongo</w:t>
+      </w:r>
+      <w:proofErr w:type="spellEnd"/>
+      <w:r>
+        <w:t xml:space="preserve"> skal man have det hele i en </w:t>
+      </w:r>
+      <w:proofErr w:type="spellStart"/>
+      <w:r>
+        <w:t>collection</w:t>
+      </w:r>
+      <w:proofErr w:type="spellEnd"/>
+      <w:r>
+        <w:t xml:space="preserve">. </w:t>
+      </w:r>
+    </w:p>
+    <w:tbl>
+      <w:tblPr>
+        <w:tblStyle w:val="Tabel-Gitter"/>
+        <w:tblW w:w="0" w:type="auto"/>
+        <w:tblLook w:val="04A0"/>
+      </w:tblPr>
+      <w:tblGrid>
+        <w:gridCol w:w="9778"/>
+      </w:tblGrid>
+      <w:tr>
+        <w:tc>
+          <w:tcPr>
+            <w:tcW w:w="9778" w:type="dxa"/>
+          </w:tcPr>
+          <w:p>
+            <w:pPr>
+              <w:rPr>
+                <w:rFonts w:ascii="Courier New" w:hAnsi="Courier New" w:cs="Courier New"/>
+                <w:sz w:val="20"/>
+                <w:szCs w:val="20"/>
+                <w:lang w:val="en-US"/>
+              </w:rPr>
+            </w:pPr>
+            <w:r>
+              <w:rPr>
+                <w:rFonts w:ascii="Courier New" w:hAnsi="Courier New" w:cs="Courier New"/>
+                <w:sz w:val="20"/>
+                <w:szCs w:val="20"/>
+                <w:lang w:val="en-US"/>
+              </w:rPr>
+              <w:t>Ratings: { "_id"</w:t>
+            </w:r>
+            <w:r>
+              <w:rPr>
+                <w:rFonts w:ascii="Courier New" w:hAnsi="Courier New" w:cs="Courier New"/>
+                <w:sz w:val="20"/>
+                <w:szCs w:val="20"/>
+                <w:lang w:val="en-US"/>
+              </w:rPr>
+              <w:t>, "</w:t>
+            </w:r>
+            <w:proofErr w:type="spellStart"/>
+            <w:r>
+              <w:rPr>
+                <w:rFonts w:ascii="Courier New" w:hAnsi="Courier New" w:cs="Courier New"/>
+                <w:sz w:val="20"/>
+                <w:szCs w:val="20"/>
+                <w:lang w:val="en-US"/>
+              </w:rPr>
+              <w:t>movie_id</w:t>
+            </w:r>
+            <w:proofErr w:type="spellEnd"/>
+            <w:r>
+              <w:rPr>
+                <w:rFonts w:ascii="Courier New" w:hAnsi="Courier New" w:cs="Courier New"/>
+                <w:sz w:val="20"/>
+                <w:szCs w:val="20"/>
+                <w:lang w:val="en-US"/>
+              </w:rPr>
+              <w:t>" : 733, "</w:t>
+            </w:r>
+            <w:proofErr w:type="spellStart"/>
+            <w:r>
+              <w:rPr>
+                <w:rFonts w:ascii="Courier New" w:hAnsi="Courier New" w:cs="Courier New"/>
+                <w:sz w:val="20"/>
+                <w:szCs w:val="20"/>
+                <w:lang w:val="en-US"/>
+              </w:rPr>
+              <w:t>user_id</w:t>
+            </w:r>
+            <w:proofErr w:type="spellEnd"/>
+            <w:r>
+              <w:rPr>
+                <w:rFonts w:ascii="Courier New" w:hAnsi="Courier New" w:cs="Courier New"/>
+                <w:sz w:val="20"/>
+                <w:szCs w:val="20"/>
+                <w:lang w:val="en-US"/>
+              </w:rPr>
+              <w:t>" : 1, "rating" : 3 }</w:t>
+            </w:r>
+          </w:p>
+          <w:p>
+            <w:pPr>
+              <w:rPr>
+                <w:rFonts w:ascii="Courier New" w:hAnsi="Courier New" w:cs="Courier New"/>
+                <w:sz w:val="20"/>
+                <w:szCs w:val="20"/>
+                <w:lang w:val="en-US"/>
+              </w:rPr>
+            </w:pPr>
+            <w:r>
+              <w:rPr>
+                <w:rFonts w:ascii="Courier New" w:hAnsi="Courier New" w:cs="Courier New"/>
+                <w:sz w:val="20"/>
+                <w:szCs w:val="20"/>
+                <w:lang w:val="en-US"/>
+              </w:rPr>
+              <w:t xml:space="preserve">Movies: </w:t>
+            </w:r>
+            <w:r>
+              <w:rPr>
+                <w:rFonts w:ascii="Courier New" w:hAnsi="Courier New" w:cs="Courier New"/>
+                <w:sz w:val="20"/>
+                <w:szCs w:val="20"/>
+                <w:lang w:val="en-US"/>
+              </w:rPr>
+              <w:t>{ " _id" : 20, "title" : "Money Train (1995)", "genres" : "Action" }</w:t>
+            </w:r>
+          </w:p>
+          <w:p>
+            <w:pPr>
+              <w:rPr>
+                <w:rFonts w:ascii="Courier New" w:hAnsi="Courier New" w:cs="Courier New"/>
+                <w:sz w:val="20"/>
+                <w:szCs w:val="20"/>
+                <w:lang w:val="en-US"/>
+              </w:rPr>
+            </w:pPr>
+            <w:r>
+              <w:rPr>
+                <w:rFonts w:ascii="Courier New" w:hAnsi="Courier New" w:cs="Courier New"/>
+                <w:sz w:val="20"/>
+                <w:szCs w:val="20"/>
+                <w:lang w:val="en-US"/>
+              </w:rPr>
+              <w:t xml:space="preserve">Users: </w:t>
+            </w:r>
+            <w:r>
+              <w:rPr>
+                <w:rFonts w:ascii="Courier New" w:hAnsi="Courier New" w:cs="Courier New"/>
+                <w:sz w:val="20"/>
+                <w:szCs w:val="20"/>
+                <w:lang w:val="en-US"/>
+              </w:rPr>
+              <w:t>{ "_id" : 20, "gender" : "M", "age" : 25, "occupation" : 14, "</w:t>
+            </w:r>
+            <w:proofErr w:type="spellStart"/>
+            <w:r>
+              <w:rPr>
+                <w:rFonts w:ascii="Courier New" w:hAnsi="Courier New" w:cs="Courier New"/>
+                <w:sz w:val="20"/>
+                <w:szCs w:val="20"/>
+                <w:lang w:val="en-US"/>
+              </w:rPr>
+              <w:t>zip_code</w:t>
+            </w:r>
+            <w:proofErr w:type="spellEnd"/>
+            <w:r>
+              <w:rPr>
+                <w:rFonts w:ascii="Courier New" w:hAnsi="Courier New" w:cs="Courier New"/>
+                <w:sz w:val="20"/>
+                <w:szCs w:val="20"/>
+                <w:lang w:val="en-US"/>
+              </w:rPr>
+              <w:t>" : "55113" }</w:t>
+            </w:r>
+          </w:p>
+          <w:p>
+            <w:pPr>
+              <w:rPr>
+                <w:rFonts w:ascii="Courier New" w:hAnsi="Courier New" w:cs="Courier New"/>
+                <w:sz w:val="20"/>
+                <w:szCs w:val="20"/>
+                <w:lang w:val="en-US"/>
+              </w:rPr>
+            </w:pPr>
+          </w:p>
+          <w:p>
+            <w:pPr>
+              <w:rPr>
+                <w:rFonts w:ascii="Courier New" w:hAnsi="Courier New" w:cs="Courier New"/>
+                <w:sz w:val="20"/>
+                <w:szCs w:val="20"/>
+                <w:lang w:val="en-US"/>
+              </w:rPr>
+            </w:pPr>
+            <w:r>
+              <w:rPr>
+                <w:rFonts w:ascii="Courier New" w:hAnsi="Courier New" w:cs="Courier New"/>
+                <w:sz w:val="20"/>
+                <w:szCs w:val="20"/>
+                <w:lang w:val="en-US"/>
+              </w:rPr>
+              <w:t>Combined to:</w:t>
+            </w:r>
+          </w:p>
+          <w:p>
+            <w:pPr>
+              <w:rPr>
+                <w:rFonts w:ascii="Courier New" w:hAnsi="Courier New" w:cs="Courier New"/>
+                <w:sz w:val="20"/>
+                <w:szCs w:val="20"/>
+                <w:lang w:val="en-US"/>
+              </w:rPr>
+            </w:pPr>
+          </w:p>
+          <w:p>
+            <w:pPr>
+              <w:rPr>
+                <w:rFonts w:ascii="Courier New" w:hAnsi="Courier New" w:cs="Courier New"/>
+                <w:sz w:val="20"/>
+                <w:szCs w:val="20"/>
+                <w:lang w:val="en-US"/>
+              </w:rPr>
+            </w:pPr>
+            <w:r>
+              <w:rPr>
+                <w:rFonts w:ascii="Courier New" w:hAnsi="Courier New" w:cs="Courier New"/>
+                <w:sz w:val="20"/>
+                <w:szCs w:val="20"/>
+                <w:lang w:val="en-US"/>
+              </w:rPr>
+              <w:t>{ "_id", "</w:t>
+            </w:r>
+            <w:proofErr w:type="spellStart"/>
+            <w:r>
+              <w:rPr>
+                <w:rFonts w:ascii="Courier New" w:hAnsi="Courier New" w:cs="Courier New"/>
+                <w:sz w:val="20"/>
+                <w:szCs w:val="20"/>
+                <w:lang w:val="en-US"/>
+              </w:rPr>
+              <w:t>movie_id</w:t>
+            </w:r>
+            <w:proofErr w:type="spellEnd"/>
+            <w:r>
+              <w:rPr>
+                <w:rFonts w:ascii="Courier New" w:hAnsi="Courier New" w:cs="Courier New"/>
+                <w:sz w:val="20"/>
+                <w:szCs w:val="20"/>
+                <w:lang w:val="en-US"/>
+              </w:rPr>
+              <w:t>"</w:t>
+            </w:r>
+            <w:r>
+              <w:rPr>
+                <w:rFonts w:ascii="Courier New" w:hAnsi="Courier New" w:cs="Courier New"/>
+                <w:sz w:val="20"/>
+                <w:szCs w:val="20"/>
+                <w:lang w:val="en-US"/>
+              </w:rPr>
+              <w:t>, "</w:t>
+            </w:r>
+            <w:r>
+              <w:rPr>
+                <w:rFonts w:ascii="Courier New" w:hAnsi="Courier New" w:cs="Courier New"/>
+                <w:sz w:val="20"/>
+                <w:szCs w:val="20"/>
+                <w:lang w:val="en-US"/>
+              </w:rPr>
+              <w:t>title</w:t>
+            </w:r>
+            <w:r>
+              <w:rPr>
+                <w:rFonts w:ascii="Courier New" w:hAnsi="Courier New" w:cs="Courier New"/>
+                <w:sz w:val="20"/>
+                <w:szCs w:val="20"/>
+                <w:lang w:val="en-US"/>
+              </w:rPr>
+              <w:t>"</w:t>
+            </w:r>
+            <w:r>
+              <w:rPr>
+                <w:rFonts w:ascii="Courier New" w:hAnsi="Courier New" w:cs="Courier New"/>
+                <w:sz w:val="20"/>
+                <w:szCs w:val="20"/>
+                <w:lang w:val="en-US"/>
+              </w:rPr>
+              <w:t xml:space="preserve">, </w:t>
+            </w:r>
+            <w:r>
+              <w:rPr>
+                <w:rFonts w:ascii="Courier New" w:hAnsi="Courier New" w:cs="Courier New"/>
+                <w:sz w:val="20"/>
+                <w:szCs w:val="20"/>
+                <w:lang w:val="en-US"/>
+              </w:rPr>
+              <w:t>"genres"</w:t>
+            </w:r>
+            <w:r>
+              <w:rPr>
+                <w:rFonts w:ascii="Courier New" w:hAnsi="Courier New" w:cs="Courier New"/>
+                <w:sz w:val="20"/>
+                <w:szCs w:val="20"/>
+                <w:lang w:val="en-US"/>
+              </w:rPr>
+              <w:t xml:space="preserve">, </w:t>
+            </w:r>
+            <w:r>
+              <w:rPr>
+                <w:rFonts w:ascii="Courier New" w:hAnsi="Courier New" w:cs="Courier New"/>
+                <w:sz w:val="20"/>
+                <w:szCs w:val="20"/>
+                <w:lang w:val="en-US"/>
+              </w:rPr>
+              <w:t>"</w:t>
+            </w:r>
+            <w:proofErr w:type="spellStart"/>
+            <w:r>
+              <w:rPr>
+                <w:rFonts w:ascii="Courier New" w:hAnsi="Courier New" w:cs="Courier New"/>
+                <w:sz w:val="20"/>
+                <w:szCs w:val="20"/>
+                <w:lang w:val="en-US"/>
+              </w:rPr>
+              <w:t>user_id</w:t>
+            </w:r>
+            <w:proofErr w:type="spellEnd"/>
+            <w:r>
+              <w:rPr>
+                <w:rFonts w:ascii="Courier New" w:hAnsi="Courier New" w:cs="Courier New"/>
+                <w:sz w:val="20"/>
+                <w:szCs w:val="20"/>
+                <w:lang w:val="en-US"/>
+              </w:rPr>
+              <w:t>"</w:t>
+            </w:r>
+            <w:r>
+              <w:rPr>
+                <w:rFonts w:ascii="Courier New" w:hAnsi="Courier New" w:cs="Courier New"/>
+                <w:sz w:val="20"/>
+                <w:szCs w:val="20"/>
+                <w:lang w:val="en-US"/>
+              </w:rPr>
+              <w:t xml:space="preserve">, </w:t>
+            </w:r>
+            <w:r>
+              <w:rPr>
+                <w:rFonts w:ascii="Courier New" w:hAnsi="Courier New" w:cs="Courier New"/>
+                <w:sz w:val="20"/>
+                <w:szCs w:val="20"/>
+                <w:lang w:val="en-US"/>
+              </w:rPr>
+              <w:t>"gender"</w:t>
+            </w:r>
+            <w:r>
+              <w:rPr>
+                <w:rFonts w:ascii="Courier New" w:hAnsi="Courier New" w:cs="Courier New"/>
+                <w:sz w:val="20"/>
+                <w:szCs w:val="20"/>
+                <w:lang w:val="en-US"/>
+              </w:rPr>
+              <w:t xml:space="preserve">, </w:t>
+            </w:r>
+            <w:r>
+              <w:rPr>
+                <w:rFonts w:ascii="Courier New" w:hAnsi="Courier New" w:cs="Courier New"/>
+                <w:sz w:val="20"/>
+                <w:szCs w:val="20"/>
+                <w:lang w:val="en-US"/>
+              </w:rPr>
+              <w:t>"age"</w:t>
+            </w:r>
+            <w:r>
+              <w:rPr>
+                <w:rFonts w:ascii="Courier New" w:hAnsi="Courier New" w:cs="Courier New"/>
+                <w:sz w:val="20"/>
+                <w:szCs w:val="20"/>
+                <w:lang w:val="en-US"/>
+              </w:rPr>
+              <w:t xml:space="preserve">, </w:t>
+            </w:r>
+            <w:r>
+              <w:rPr>
+                <w:rFonts w:ascii="Courier New" w:hAnsi="Courier New" w:cs="Courier New"/>
+                <w:sz w:val="20"/>
+                <w:szCs w:val="20"/>
+                <w:lang w:val="en-US"/>
+              </w:rPr>
+              <w:t>"occupation"</w:t>
+            </w:r>
+            <w:r>
+              <w:rPr>
+                <w:rFonts w:ascii="Courier New" w:hAnsi="Courier New" w:cs="Courier New"/>
+                <w:sz w:val="20"/>
+                <w:szCs w:val="20"/>
+                <w:lang w:val="en-US"/>
+              </w:rPr>
+              <w:t xml:space="preserve">, </w:t>
+            </w:r>
+            <w:r>
+              <w:rPr>
+                <w:rFonts w:ascii="Courier New" w:hAnsi="Courier New" w:cs="Courier New"/>
+                <w:sz w:val="20"/>
+                <w:szCs w:val="20"/>
+                <w:lang w:val="en-US"/>
+              </w:rPr>
+              <w:t>"</w:t>
+            </w:r>
+            <w:proofErr w:type="spellStart"/>
+            <w:r>
+              <w:rPr>
+                <w:rFonts w:ascii="Courier New" w:hAnsi="Courier New" w:cs="Courier New"/>
+                <w:sz w:val="20"/>
+                <w:szCs w:val="20"/>
+                <w:lang w:val="en-US"/>
+              </w:rPr>
+              <w:t>zip_code</w:t>
+            </w:r>
+            <w:proofErr w:type="spellEnd"/>
+            <w:r>
+              <w:rPr>
+                <w:rFonts w:ascii="Courier New" w:hAnsi="Courier New" w:cs="Courier New"/>
+                <w:sz w:val="20"/>
+                <w:szCs w:val="20"/>
+                <w:lang w:val="en-US"/>
+              </w:rPr>
+              <w:t>"</w:t>
+            </w:r>
+            <w:r>
+              <w:rPr>
+                <w:rFonts w:ascii="Courier New" w:hAnsi="Courier New" w:cs="Courier New"/>
+                <w:sz w:val="20"/>
+                <w:szCs w:val="20"/>
+                <w:lang w:val="en-US"/>
+              </w:rPr>
+              <w:t xml:space="preserve">, </w:t>
+            </w:r>
+            <w:r>
+              <w:rPr>
+                <w:rFonts w:ascii="Courier New" w:hAnsi="Courier New" w:cs="Courier New"/>
+                <w:sz w:val="20"/>
+                <w:szCs w:val="20"/>
+                <w:lang w:val="en-US"/>
+              </w:rPr>
+              <w:t>"rating" }</w:t>
+            </w:r>
+          </w:p>
+        </w:tc>
+      </w:tr>
+    </w:tbl>
+    <w:p>
+      <w:pPr>
         <w:pStyle w:val="Overskrift1"/>
         <w:rPr>
           <w:lang w:val="en-US"/>
@@ -12479,7 +13401,6 @@
           <w:szCs w:val="20"/>
           <w:lang w:val="en-US"/>
         </w:rPr>
-        <w:lastRenderedPageBreak/>
         <w:t xml:space="preserve">  };</w:t>
       </w:r>
     </w:p>
@@ -13166,6 +14087,7 @@
           <w:szCs w:val="20"/>
           <w:lang w:val="en-US"/>
         </w:rPr>
+        <w:lastRenderedPageBreak/>
         <w:t xml:space="preserve">  </w:t>
       </w:r>
       <w:proofErr w:type="gramStart"/>
@@ -13698,7 +14620,6 @@
           <w:szCs w:val="20"/>
           <w:lang w:val="en-US"/>
         </w:rPr>
-        <w:lastRenderedPageBreak/>
         <w:t xml:space="preserve">  </w:t>
       </w:r>
       <w:proofErr w:type="gramStart"/>
@@ -14311,6 +15232,7 @@
           <w:szCs w:val="20"/>
           <w:lang w:val="en-US"/>
         </w:rPr>
+        <w:lastRenderedPageBreak/>
         <w:t xml:space="preserve">  </w:t>
       </w:r>
       <w:r>
@@ -14743,7 +15665,6 @@
         <w:rPr>
           <w:lang w:val="en-US"/>
         </w:rPr>
-        <w:lastRenderedPageBreak/>
         <w:t xml:space="preserve">Optional: Design a (set of) map-reduce functions that will translate the three </w:t>
       </w:r>
       <w:proofErr w:type="spellStart"/>
@@ -14977,7 +15898,7 @@
             <w:rPr>
               <w:noProof/>
             </w:rPr>
-            <w:t>8</w:t>
+            <w:t>11</w:t>
           </w:r>
         </w:fldSimple>
       </w:p>
@@ -17208,7 +18129,7 @@
 </file>
 
 <file path=customXml/itemProps1.xml><?xml version="1.0" encoding="utf-8"?>
-<ds:datastoreItem xmlns:ds="http://schemas.openxmlformats.org/officeDocument/2006/customXml" ds:itemID="{1725185A-FE89-4A6D-B156-33F5B7193B93}">
+<ds:datastoreItem xmlns:ds="http://schemas.openxmlformats.org/officeDocument/2006/customXml" ds:itemID="{E3CEC6C0-D3D3-4335-820E-24DCD85CDF1D}">
   <ds:schemaRefs>
     <ds:schemaRef ds:uri="http://schemas.openxmlformats.org/officeDocument/2006/bibliography"/>
   </ds:schemaRefs>

</xml_diff>